<commit_message>
user and feature 1
</commit_message>
<xml_diff>
--- a/abstract.docx
+++ b/abstract.docx
@@ -1,6 +1,6 @@
 
 <file path=word/document.xml><?xml version="1.0" encoding="utf-8"?>
-<w:document xmlns:mc="http://schemas.openxmlformats.org/markup-compatibility/2006" xmlns:ve="http://schemas.openxmlformats.org/markup-compatibility/2006" xmlns:o="urn:schemas-microsoft-com:office:office" xmlns:r="http://schemas.openxmlformats.org/officeDocument/2006/relationships" xmlns:m="http://schemas.openxmlformats.org/officeDocument/2006/math" xmlns:v="urn:schemas-microsoft-com:vml" xmlns:wp="http://schemas.openxmlformats.org/drawingml/2006/wordprocessingDrawing" xmlns:w10="urn:schemas-microsoft-com:office:word" xmlns:w="http://schemas.openxmlformats.org/wordprocessingml/2006/main" xmlns:wne="http://schemas.microsoft.com/office/word/2006/wordml" xmlns:a="http://schemas.openxmlformats.org/drawingml/2006/main" xmlns:pic="http://schemas.openxmlformats.org/drawingml/2006/picture" xmlns:wpg="http://schemas.microsoft.com/office/word/2010/wordprocessingGroup" xmlns:wps="http://schemas.microsoft.com/office/word/2010/wordprocessingShape" xmlns:w14="http://schemas.microsoft.com/office/word/2010/wordml" mc:Ignorable="w14" xml:space="preserve">
+<w:document xmlns:wpc="http://schemas.microsoft.com/office/word/2010/wordprocessingCanvas" xmlns:cx="http://schemas.microsoft.com/office/drawing/2014/chartex" xmlns:cx1="http://schemas.microsoft.com/office/drawing/2015/9/8/chartex" xmlns:cx2="http://schemas.microsoft.com/office/drawing/2015/10/21/chartex" xmlns:cx3="http://schemas.microsoft.com/office/drawing/2016/5/9/chartex" xmlns:cx4="http://schemas.microsoft.com/office/drawing/2016/5/10/chartex" xmlns:cx5="http://schemas.microsoft.com/office/drawing/2016/5/11/chartex" xmlns:cx6="http://schemas.microsoft.com/office/drawing/2016/5/12/chartex" xmlns:cx7="http://schemas.microsoft.com/office/drawing/2016/5/13/chartex" xmlns:cx8="http://schemas.microsoft.com/office/drawing/2016/5/14/chartex" xmlns:mc="http://schemas.openxmlformats.org/markup-compatibility/2006" xmlns:aink="http://schemas.microsoft.com/office/drawing/2016/ink" xmlns:am3d="http://schemas.microsoft.com/office/drawing/2017/model3d" xmlns:o="urn:schemas-microsoft-com:office:office" xmlns:oel="http://schemas.microsoft.com/office/2019/extlst" xmlns:r="http://schemas.openxmlformats.org/officeDocument/2006/relationships" xmlns:m="http://schemas.openxmlformats.org/officeDocument/2006/math" xmlns:v="urn:schemas-microsoft-com:vml" xmlns:wp14="http://schemas.microsoft.com/office/word/2010/wordprocessingDrawing" xmlns:wp="http://schemas.openxmlformats.org/drawingml/2006/wordprocessingDrawing" xmlns:w10="urn:schemas-microsoft-com:office:word" xmlns:w="http://schemas.openxmlformats.org/wordprocessingml/2006/main" xmlns:w14="http://schemas.microsoft.com/office/word/2010/wordml" xmlns:w15="http://schemas.microsoft.com/office/word/2012/wordml" xmlns:w16cex="http://schemas.microsoft.com/office/word/2018/wordml/cex" xmlns:w16cid="http://schemas.microsoft.com/office/word/2016/wordml/cid" xmlns:w16="http://schemas.microsoft.com/office/word/2018/wordml" xmlns:w16du="http://schemas.microsoft.com/office/word/2023/wordml/word16du" xmlns:w16sdtdh="http://schemas.microsoft.com/office/word/2020/wordml/sdtdatahash" xmlns:w16sdtfl="http://schemas.microsoft.com/office/word/2024/wordml/sdtformatlock" xmlns:w16se="http://schemas.microsoft.com/office/word/2015/wordml/symex" xmlns:wpg="http://schemas.microsoft.com/office/word/2010/wordprocessingGroup" xmlns:wpi="http://schemas.microsoft.com/office/word/2010/wordprocessingInk" xmlns:wne="http://schemas.microsoft.com/office/word/2006/wordml" xmlns:wps="http://schemas.microsoft.com/office/word/2010/wordprocessingShape" mc:Ignorable="w14 w15 w16se w16cid w16 w16cex w16sdtdh w16sdtfl w16du wp14">
   <w:body>
     <w:p>
       <w:pPr>
@@ -9,34 +9,31 @@
         <w:ind w:left="181"/>
       </w:pPr>
       <w:r>
-        <w:rPr/>
         <w:t>Sreelakshmi</w:t>
       </w:r>
       <w:r>
         <w:rPr>
           <w:spacing w:val="-5"/>
         </w:rPr>
-        <w:t> </w:t>
-      </w:r>
-      <w:r>
-        <w:rPr/>
+        <w:t xml:space="preserve"> </w:t>
+      </w:r>
+      <w:r>
         <w:t>Pillai</w:t>
       </w:r>
       <w:r>
         <w:rPr>
           <w:spacing w:val="-4"/>
         </w:rPr>
-        <w:t> </w:t>
-      </w:r>
-      <w:r>
-        <w:rPr/>
+        <w:t xml:space="preserve"> </w:t>
+      </w:r>
+      <w:r>
         <w:t>–</w:t>
       </w:r>
       <w:r>
         <w:rPr>
           <w:spacing w:val="-4"/>
         </w:rPr>
-        <w:t> </w:t>
+        <w:t xml:space="preserve"> </w:t>
       </w:r>
       <w:r>
         <w:rPr>
@@ -84,18 +81,17 @@
     <w:p>
       <w:pPr>
         <w:pStyle w:val="BodyText"/>
-        <w:spacing w:line="259" w:lineRule="auto" w:before="179"/>
+        <w:spacing w:before="179" w:line="259" w:lineRule="auto"/>
         <w:ind w:left="23" w:right="34"/>
       </w:pPr>
       <w:r>
-        <w:rPr/>
         <w:t>The</w:t>
       </w:r>
       <w:r>
         <w:rPr>
           <w:spacing w:val="-2"/>
         </w:rPr>
-        <w:t> </w:t>
+        <w:t xml:space="preserve"> </w:t>
       </w:r>
       <w:r>
         <w:rPr>
@@ -108,7 +104,7 @@
           <w:b/>
           <w:spacing w:val="-4"/>
         </w:rPr>
-        <w:t> </w:t>
+        <w:t xml:space="preserve"> </w:t>
       </w:r>
       <w:r>
         <w:rPr>
@@ -121,7 +117,7 @@
           <w:b/>
           <w:spacing w:val="-6"/>
         </w:rPr>
-        <w:t> </w:t>
+        <w:t xml:space="preserve"> </w:t>
       </w:r>
       <w:r>
         <w:rPr>
@@ -134,7 +130,7 @@
           <w:b/>
           <w:spacing w:val="-6"/>
         </w:rPr>
-        <w:t> </w:t>
+        <w:t xml:space="preserve"> </w:t>
       </w:r>
       <w:r>
         <w:rPr>
@@ -147,7 +143,7 @@
           <w:b/>
           <w:spacing w:val="-3"/>
         </w:rPr>
-        <w:t> </w:t>
+        <w:t xml:space="preserve"> </w:t>
       </w:r>
       <w:r>
         <w:rPr>
@@ -160,333 +156,316 @@
           <w:b/>
           <w:spacing w:val="-3"/>
         </w:rPr>
-        <w:t> </w:t>
-      </w:r>
-      <w:r>
-        <w:rPr/>
+        <w:t xml:space="preserve"> </w:t>
+      </w:r>
+      <w:r>
         <w:t>is</w:t>
       </w:r>
       <w:r>
         <w:rPr>
           <w:spacing w:val="-3"/>
         </w:rPr>
-        <w:t> </w:t>
-      </w:r>
-      <w:r>
-        <w:rPr/>
+        <w:t xml:space="preserve"> </w:t>
+      </w:r>
+      <w:r>
         <w:t>a</w:t>
       </w:r>
       <w:r>
         <w:rPr>
           <w:spacing w:val="-5"/>
         </w:rPr>
-        <w:t> </w:t>
-      </w:r>
-      <w:r>
-        <w:rPr/>
+        <w:t xml:space="preserve"> </w:t>
+      </w:r>
+      <w:r>
         <w:t>web-based</w:t>
       </w:r>
       <w:r>
         <w:rPr>
           <w:spacing w:val="-3"/>
         </w:rPr>
-        <w:t> </w:t>
-      </w:r>
-      <w:r>
-        <w:rPr/>
+        <w:t xml:space="preserve"> </w:t>
+      </w:r>
+      <w:r>
         <w:t>platform</w:t>
       </w:r>
       <w:r>
         <w:rPr>
           <w:spacing w:val="-3"/>
         </w:rPr>
-        <w:t> </w:t>
-      </w:r>
-      <w:r>
-        <w:rPr/>
+        <w:t xml:space="preserve"> </w:t>
+      </w:r>
+      <w:r>
         <w:t>designed</w:t>
       </w:r>
       <w:r>
         <w:rPr>
           <w:spacing w:val="-3"/>
         </w:rPr>
-        <w:t> </w:t>
-      </w:r>
-      <w:r>
-        <w:rPr/>
+        <w:t xml:space="preserve"> </w:t>
+      </w:r>
+      <w:r>
         <w:t>to</w:t>
       </w:r>
       <w:r>
         <w:rPr>
           <w:spacing w:val="-3"/>
         </w:rPr>
-        <w:t> </w:t>
-      </w:r>
-      <w:r>
-        <w:rPr/>
-        <w:t>assist users in monitoring their health, analysing symptoms, and receiving AI-driven medical insights. The system uses</w:t>
+        <w:t xml:space="preserve"> </w:t>
+      </w:r>
+      <w:r>
+        <w:t xml:space="preserve">assist users in monitoring their health, </w:t>
+      </w:r>
+      <w:proofErr w:type="spellStart"/>
+      <w:r>
+        <w:t>analysing</w:t>
+      </w:r>
+      <w:proofErr w:type="spellEnd"/>
+      <w:r>
+        <w:t xml:space="preserve"> symptoms, and receiving AI-driven medical insights. The system uses</w:t>
       </w:r>
       <w:r>
         <w:rPr>
           <w:spacing w:val="40"/>
         </w:rPr>
-        <w:t> </w:t>
-      </w:r>
-      <w:r>
-        <w:rPr/>
-        <w:t>React.js for an intuitive user interface, Django for backend data processing, and TensorFlow/PyTorch for machine learning-based disease prediction and real-time health tracking.</w:t>
+        <w:t xml:space="preserve"> </w:t>
+      </w:r>
+      <w:r>
+        <w:t>React.js for an intuitive user interface, Django for backend data processing, and TensorFlow/</w:t>
+      </w:r>
+      <w:proofErr w:type="spellStart"/>
+      <w:r>
+        <w:t>PyTorch</w:t>
+      </w:r>
+      <w:proofErr w:type="spellEnd"/>
+      <w:r>
+        <w:t xml:space="preserve"> for machine learning-based disease prediction and real-time health tracking.</w:t>
       </w:r>
     </w:p>
     <w:p>
       <w:pPr>
         <w:pStyle w:val="BodyText"/>
-        <w:spacing w:line="259" w:lineRule="auto" w:before="160"/>
+        <w:spacing w:before="160" w:line="259" w:lineRule="auto"/>
         <w:ind w:left="23" w:right="34"/>
       </w:pPr>
       <w:r>
-        <w:rPr/>
         <w:t>The</w:t>
       </w:r>
       <w:r>
         <w:rPr>
           <w:spacing w:val="-2"/>
         </w:rPr>
-        <w:t> </w:t>
-      </w:r>
-      <w:r>
-        <w:rPr/>
+        <w:t xml:space="preserve"> </w:t>
+      </w:r>
+      <w:r>
         <w:t>platform</w:t>
       </w:r>
       <w:r>
         <w:rPr>
           <w:spacing w:val="-3"/>
         </w:rPr>
-        <w:t> </w:t>
-      </w:r>
-      <w:r>
-        <w:rPr/>
+        <w:t xml:space="preserve"> </w:t>
+      </w:r>
+      <w:r>
         <w:t>features</w:t>
       </w:r>
       <w:r>
         <w:rPr>
           <w:spacing w:val="-3"/>
         </w:rPr>
-        <w:t> </w:t>
-      </w:r>
-      <w:r>
-        <w:rPr/>
+        <w:t xml:space="preserve"> </w:t>
+      </w:r>
+      <w:r>
         <w:t>an</w:t>
       </w:r>
       <w:r>
         <w:rPr>
           <w:spacing w:val="-5"/>
         </w:rPr>
-        <w:t> </w:t>
-      </w:r>
-      <w:r>
-        <w:rPr/>
+        <w:t xml:space="preserve"> </w:t>
+      </w:r>
+      <w:r>
         <w:t>AI</w:t>
       </w:r>
       <w:r>
         <w:rPr>
           <w:spacing w:val="-3"/>
         </w:rPr>
-        <w:t> </w:t>
-      </w:r>
-      <w:r>
-        <w:rPr/>
+        <w:t xml:space="preserve"> </w:t>
+      </w:r>
+      <w:r>
         <w:t>chatbot</w:t>
       </w:r>
       <w:r>
         <w:rPr>
           <w:spacing w:val="-5"/>
         </w:rPr>
-        <w:t> </w:t>
-      </w:r>
-      <w:r>
-        <w:rPr/>
+        <w:t xml:space="preserve"> </w:t>
+      </w:r>
+      <w:r>
         <w:t>for</w:t>
       </w:r>
       <w:r>
         <w:rPr>
           <w:spacing w:val="-3"/>
         </w:rPr>
-        <w:t> </w:t>
-      </w:r>
-      <w:r>
-        <w:rPr/>
+        <w:t xml:space="preserve"> </w:t>
+      </w:r>
+      <w:r>
         <w:t>health</w:t>
       </w:r>
       <w:r>
         <w:rPr>
           <w:spacing w:val="-5"/>
         </w:rPr>
-        <w:t> </w:t>
-      </w:r>
-      <w:r>
-        <w:rPr/>
+        <w:t xml:space="preserve"> </w:t>
+      </w:r>
+      <w:r>
         <w:t>consultations,</w:t>
       </w:r>
       <w:r>
         <w:rPr>
           <w:spacing w:val="-2"/>
         </w:rPr>
-        <w:t> </w:t>
-      </w:r>
-      <w:r>
-        <w:rPr/>
+        <w:t xml:space="preserve"> </w:t>
+      </w:r>
+      <w:r>
         <w:t>a</w:t>
       </w:r>
       <w:r>
         <w:rPr>
           <w:spacing w:val="-3"/>
         </w:rPr>
-        <w:t> </w:t>
-      </w:r>
-      <w:r>
-        <w:rPr/>
+        <w:t xml:space="preserve"> </w:t>
+      </w:r>
+      <w:r>
         <w:t>symptom</w:t>
       </w:r>
       <w:r>
         <w:rPr>
           <w:spacing w:val="-3"/>
         </w:rPr>
-        <w:t> </w:t>
-      </w:r>
-      <w:r>
-        <w:rPr/>
+        <w:t xml:space="preserve"> </w:t>
+      </w:r>
+      <w:r>
         <w:t>checker,</w:t>
       </w:r>
       <w:r>
         <w:rPr>
           <w:spacing w:val="-3"/>
         </w:rPr>
-        <w:t> </w:t>
-      </w:r>
-      <w:r>
-        <w:rPr/>
+        <w:t xml:space="preserve"> </w:t>
+      </w:r>
+      <w:r>
         <w:t>integration with wearable devices (Google Fit/Apple HealthKit), and a medical record management system. Users can track vitals such as heart rate, blood pressure, and sleep patterns, set health goals, receive personalized fitness &amp; nutrition plans, and book doctor appointments.</w:t>
       </w:r>
     </w:p>
     <w:p>
       <w:pPr>
         <w:pStyle w:val="BodyText"/>
-        <w:spacing w:line="259" w:lineRule="auto" w:before="1"/>
+        <w:spacing w:before="1" w:line="259" w:lineRule="auto"/>
         <w:ind w:left="23" w:right="60"/>
       </w:pPr>
       <w:r>
-        <w:rPr/>
         <w:t>Secure</w:t>
       </w:r>
       <w:r>
         <w:rPr>
           <w:spacing w:val="-2"/>
         </w:rPr>
-        <w:t> </w:t>
-      </w:r>
-      <w:r>
-        <w:rPr/>
+        <w:t xml:space="preserve"> </w:t>
+      </w:r>
+      <w:r>
         <w:t>authentication</w:t>
       </w:r>
       <w:r>
         <w:rPr>
           <w:spacing w:val="-4"/>
         </w:rPr>
-        <w:t> </w:t>
-      </w:r>
-      <w:r>
-        <w:rPr/>
+        <w:t xml:space="preserve"> </w:t>
+      </w:r>
+      <w:r>
         <w:t>is</w:t>
       </w:r>
       <w:r>
         <w:rPr>
           <w:spacing w:val="-3"/>
         </w:rPr>
-        <w:t> </w:t>
-      </w:r>
-      <w:r>
-        <w:rPr/>
+        <w:t xml:space="preserve"> </w:t>
+      </w:r>
+      <w:r>
         <w:t>handled</w:t>
       </w:r>
       <w:r>
         <w:rPr>
           <w:spacing w:val="-6"/>
         </w:rPr>
-        <w:t> </w:t>
-      </w:r>
-      <w:r>
-        <w:rPr/>
+        <w:t xml:space="preserve"> </w:t>
+      </w:r>
+      <w:r>
         <w:t>using Firebase</w:t>
       </w:r>
       <w:r>
         <w:rPr>
           <w:spacing w:val="-2"/>
         </w:rPr>
-        <w:t> </w:t>
-      </w:r>
-      <w:r>
-        <w:rPr/>
+        <w:t xml:space="preserve"> </w:t>
+      </w:r>
+      <w:r>
         <w:t>Auth</w:t>
       </w:r>
       <w:r>
         <w:rPr>
           <w:spacing w:val="-1"/>
         </w:rPr>
-        <w:t> </w:t>
-      </w:r>
-      <w:r>
-        <w:rPr/>
+        <w:t xml:space="preserve"> </w:t>
+      </w:r>
+      <w:r>
         <w:t>and</w:t>
       </w:r>
       <w:r>
         <w:rPr>
           <w:spacing w:val="-6"/>
         </w:rPr>
-        <w:t> </w:t>
-      </w:r>
-      <w:r>
-        <w:rPr/>
+        <w:t xml:space="preserve"> </w:t>
+      </w:r>
+      <w:r>
         <w:t>health</w:t>
       </w:r>
       <w:r>
         <w:rPr>
           <w:spacing w:val="-2"/>
         </w:rPr>
-        <w:t> </w:t>
-      </w:r>
-      <w:r>
-        <w:rPr/>
+        <w:t xml:space="preserve"> </w:t>
+      </w:r>
+      <w:r>
         <w:t>data</w:t>
       </w:r>
       <w:r>
         <w:rPr>
           <w:spacing w:val="-4"/>
         </w:rPr>
-        <w:t> </w:t>
-      </w:r>
-      <w:r>
-        <w:rPr/>
+        <w:t xml:space="preserve"> </w:t>
+      </w:r>
+      <w:r>
         <w:t>is</w:t>
       </w:r>
       <w:r>
         <w:rPr>
           <w:spacing w:val="-3"/>
         </w:rPr>
-        <w:t> </w:t>
-      </w:r>
-      <w:r>
-        <w:rPr/>
+        <w:t xml:space="preserve"> </w:t>
+      </w:r>
+      <w:r>
         <w:t>stored</w:t>
       </w:r>
       <w:r>
         <w:rPr>
           <w:spacing w:val="-6"/>
         </w:rPr>
-        <w:t> </w:t>
-      </w:r>
-      <w:r>
-        <w:rPr/>
-        <w:t>in </w:t>
+        <w:t xml:space="preserve"> </w:t>
+      </w:r>
+      <w:r>
+        <w:t xml:space="preserve">in </w:t>
       </w:r>
       <w:r>
         <w:rPr>
@@ -498,138 +477,589 @@
     <w:p>
       <w:pPr>
         <w:pStyle w:val="BodyText"/>
-        <w:spacing w:line="259" w:lineRule="auto" w:before="158"/>
+        <w:spacing w:before="158" w:line="259" w:lineRule="auto"/>
         <w:ind w:left="23" w:right="34"/>
       </w:pPr>
       <w:r>
-        <w:rPr/>
         <w:t>By combining AI with real-time tracking, this system enhances preventive healthcare, promotes</w:t>
       </w:r>
       <w:r>
         <w:rPr>
           <w:spacing w:val="-3"/>
         </w:rPr>
-        <w:t> </w:t>
-      </w:r>
-      <w:r>
-        <w:rPr/>
+        <w:t xml:space="preserve"> </w:t>
+      </w:r>
+      <w:r>
         <w:t>self-monitoring,</w:t>
       </w:r>
       <w:r>
         <w:rPr>
           <w:spacing w:val="-3"/>
         </w:rPr>
-        <w:t> </w:t>
-      </w:r>
-      <w:r>
-        <w:rPr/>
+        <w:t xml:space="preserve"> </w:t>
+      </w:r>
+      <w:r>
         <w:t>and</w:t>
       </w:r>
       <w:r>
         <w:rPr>
           <w:spacing w:val="-3"/>
         </w:rPr>
-        <w:t> </w:t>
-      </w:r>
-      <w:r>
-        <w:rPr/>
+        <w:t xml:space="preserve"> </w:t>
+      </w:r>
+      <w:r>
         <w:t>improves</w:t>
       </w:r>
       <w:r>
         <w:rPr>
           <w:spacing w:val="-3"/>
         </w:rPr>
-        <w:t> </w:t>
-      </w:r>
-      <w:r>
-        <w:rPr/>
+        <w:t xml:space="preserve"> </w:t>
+      </w:r>
+      <w:r>
         <w:t>medical</w:t>
       </w:r>
       <w:r>
         <w:rPr>
           <w:spacing w:val="-4"/>
         </w:rPr>
-        <w:t> </w:t>
-      </w:r>
-      <w:r>
-        <w:rPr/>
+        <w:t xml:space="preserve"> </w:t>
+      </w:r>
+      <w:r>
         <w:t>decision-making,</w:t>
       </w:r>
       <w:r>
         <w:rPr>
           <w:spacing w:val="-3"/>
         </w:rPr>
-        <w:t> </w:t>
-      </w:r>
-      <w:r>
-        <w:rPr/>
+        <w:t xml:space="preserve"> </w:t>
+      </w:r>
+      <w:r>
         <w:t>making</w:t>
       </w:r>
       <w:r>
         <w:rPr>
           <w:spacing w:val="-3"/>
         </w:rPr>
-        <w:t> </w:t>
-      </w:r>
-      <w:r>
-        <w:rPr/>
+        <w:t xml:space="preserve"> </w:t>
+      </w:r>
+      <w:r>
         <w:t>it</w:t>
       </w:r>
       <w:r>
         <w:rPr>
           <w:spacing w:val="-3"/>
         </w:rPr>
-        <w:t> </w:t>
-      </w:r>
-      <w:r>
-        <w:rPr/>
+        <w:t xml:space="preserve"> </w:t>
+      </w:r>
+      <w:r>
         <w:t>a</w:t>
       </w:r>
       <w:r>
         <w:rPr>
           <w:spacing w:val="-5"/>
         </w:rPr>
-        <w:t> </w:t>
-      </w:r>
-      <w:r>
-        <w:rPr/>
+        <w:t xml:space="preserve"> </w:t>
+      </w:r>
+      <w:r>
         <w:t>valuable</w:t>
       </w:r>
       <w:r>
         <w:rPr>
           <w:spacing w:val="-3"/>
         </w:rPr>
-        <w:t> </w:t>
-      </w:r>
-      <w:r>
-        <w:rPr/>
+        <w:t xml:space="preserve"> </w:t>
+      </w:r>
+      <w:r>
         <w:t>tool for modern digital health management.</w:t>
       </w:r>
+    </w:p>
+    <w:p>
+      <w:pPr>
+        <w:pStyle w:val="BodyText"/>
+        <w:spacing w:before="158" w:line="259" w:lineRule="auto"/>
+        <w:ind w:left="23" w:right="34"/>
+      </w:pPr>
+      <w:r>
+        <w:t xml:space="preserve">Users interact with the platform for </w:t>
+      </w:r>
+      <w:r>
+        <w:rPr>
+          <w:b/>
+          <w:bCs/>
+        </w:rPr>
+        <w:t>health monitoring, medical insights, and AI-powered assistance</w:t>
+      </w:r>
+      <w:r>
+        <w:t>. The system provides various features to help users track their well-being.</w:t>
+      </w:r>
+    </w:p>
+    <w:p>
+      <w:pPr>
+        <w:pStyle w:val="BodyText"/>
+        <w:spacing w:before="158" w:line="259" w:lineRule="auto"/>
+        <w:ind w:left="23" w:right="34"/>
+        <w:rPr>
+          <w:b/>
+          <w:bCs/>
+          <w:i/>
+          <w:iCs/>
+        </w:rPr>
+      </w:pPr>
+      <w:r>
+        <w:rPr>
+          <w:b/>
+          <w:bCs/>
+          <w:i/>
+          <w:iCs/>
+        </w:rPr>
+        <w:t>User Actions &amp; Features</w:t>
+      </w:r>
+    </w:p>
+    <w:p>
+      <w:pPr>
+        <w:pStyle w:val="BodyText"/>
+        <w:numPr>
+          <w:ilvl w:val="0"/>
+          <w:numId w:val="2"/>
+        </w:numPr>
+        <w:spacing w:before="158" w:line="259" w:lineRule="auto"/>
+        <w:ind w:right="34"/>
+        <w:rPr>
+          <w:lang w:val="en-IN"/>
+        </w:rPr>
+      </w:pPr>
+      <w:r>
+        <w:rPr>
+          <w:lang w:val="en-IN"/>
+        </w:rPr>
+        <w:t>Symptom Analysis &amp; AI Chatbot</w:t>
+      </w:r>
+    </w:p>
+    <w:p>
+      <w:pPr>
+        <w:pStyle w:val="BodyText"/>
+        <w:numPr>
+          <w:ilvl w:val="0"/>
+          <w:numId w:val="3"/>
+        </w:numPr>
+        <w:spacing w:before="158" w:line="259" w:lineRule="auto"/>
+        <w:ind w:right="34"/>
+        <w:rPr>
+          <w:lang w:val="en-IN"/>
+        </w:rPr>
+      </w:pPr>
+      <w:r>
+        <w:rPr>
+          <w:lang w:val="en-IN"/>
+        </w:rPr>
+        <w:t>Users enter symptoms, and the AI predicts possible health conditions.</w:t>
+      </w:r>
+    </w:p>
+    <w:p>
+      <w:pPr>
+        <w:pStyle w:val="BodyText"/>
+        <w:numPr>
+          <w:ilvl w:val="0"/>
+          <w:numId w:val="3"/>
+        </w:numPr>
+        <w:spacing w:before="158" w:line="259" w:lineRule="auto"/>
+        <w:ind w:right="34"/>
+        <w:rPr>
+          <w:lang w:val="en-IN"/>
+        </w:rPr>
+      </w:pPr>
+      <w:r>
+        <w:rPr>
+          <w:lang w:val="en-IN"/>
+        </w:rPr>
+        <w:t>The chatbot provides basic medical advice &amp; lifestyle recommendations.</w:t>
+      </w:r>
+    </w:p>
+    <w:p>
+      <w:pPr>
+        <w:pStyle w:val="BodyText"/>
+        <w:spacing w:before="158" w:line="259" w:lineRule="auto"/>
+        <w:ind w:left="23" w:right="34"/>
+      </w:pPr>
+    </w:p>
+    <w:p>
+      <w:pPr>
+        <w:pStyle w:val="BodyText"/>
+        <w:spacing w:before="158" w:line="259" w:lineRule="auto"/>
+        <w:ind w:left="23" w:right="34"/>
+      </w:pPr>
+    </w:p>
+    <w:p>
+      <w:pPr>
+        <w:pStyle w:val="BodyText"/>
+        <w:spacing w:before="158" w:line="259" w:lineRule="auto"/>
+        <w:ind w:left="23" w:right="34"/>
+      </w:pPr>
     </w:p>
     <w:sectPr>
       <w:type w:val="continuous"/>
       <w:pgSz w:w="11910" w:h="16840"/>
-      <w:pgMar w:top="1340" w:bottom="280" w:left="1417" w:right="1417"/>
+      <w:pgMar w:top="1340" w:right="1417" w:bottom="280" w:left="1417" w:header="720" w:footer="720" w:gutter="0"/>
       <w:pgBorders w:offsetFrom="page">
-        <w:top w:val="dashSmallGap" w:color="000000" w:space="24" w:sz="4"/>
-        <w:left w:val="dashSmallGap" w:color="000000" w:space="24" w:sz="4"/>
-        <w:bottom w:val="dashSmallGap" w:color="000000" w:space="24" w:sz="4"/>
-        <w:right w:val="dashSmallGap" w:color="000000" w:space="24" w:sz="4"/>
+        <w:top w:val="dashSmallGap" w:sz="4" w:space="24" w:color="000000"/>
+        <w:left w:val="dashSmallGap" w:sz="4" w:space="24" w:color="000000"/>
+        <w:bottom w:val="dashSmallGap" w:sz="4" w:space="24" w:color="000000"/>
+        <w:right w:val="dashSmallGap" w:sz="4" w:space="24" w:color="000000"/>
       </w:pgBorders>
+      <w:cols w:space="720"/>
     </w:sectPr>
   </w:body>
 </w:document>
 </file>
 
+<file path=word/numbering.xml><?xml version="1.0" encoding="utf-8"?>
+<w:numbering xmlns:wpc="http://schemas.microsoft.com/office/word/2010/wordprocessingCanvas" xmlns:cx="http://schemas.microsoft.com/office/drawing/2014/chartex" xmlns:cx1="http://schemas.microsoft.com/office/drawing/2015/9/8/chartex" xmlns:cx2="http://schemas.microsoft.com/office/drawing/2015/10/21/chartex" xmlns:cx3="http://schemas.microsoft.com/office/drawing/2016/5/9/chartex" xmlns:cx4="http://schemas.microsoft.com/office/drawing/2016/5/10/chartex" xmlns:cx5="http://schemas.microsoft.com/office/drawing/2016/5/11/chartex" xmlns:cx6="http://schemas.microsoft.com/office/drawing/2016/5/12/chartex" xmlns:cx7="http://schemas.microsoft.com/office/drawing/2016/5/13/chartex" xmlns:cx8="http://schemas.microsoft.com/office/drawing/2016/5/14/chartex" xmlns:mc="http://schemas.openxmlformats.org/markup-compatibility/2006" xmlns:aink="http://schemas.microsoft.com/office/drawing/2016/ink" xmlns:am3d="http://schemas.microsoft.com/office/drawing/2017/model3d" xmlns:o="urn:schemas-microsoft-com:office:office" xmlns:oel="http://schemas.microsoft.com/office/2019/extlst" xmlns:r="http://schemas.openxmlformats.org/officeDocument/2006/relationships" xmlns:m="http://schemas.openxmlformats.org/officeDocument/2006/math" xmlns:v="urn:schemas-microsoft-com:vml" xmlns:wp14="http://schemas.microsoft.com/office/word/2010/wordprocessingDrawing" xmlns:wp="http://schemas.openxmlformats.org/drawingml/2006/wordprocessingDrawing" xmlns:w10="urn:schemas-microsoft-com:office:word" xmlns:w="http://schemas.openxmlformats.org/wordprocessingml/2006/main" xmlns:w14="http://schemas.microsoft.com/office/word/2010/wordml" xmlns:w15="http://schemas.microsoft.com/office/word/2012/wordml" xmlns:w16cex="http://schemas.microsoft.com/office/word/2018/wordml/cex" xmlns:w16cid="http://schemas.microsoft.com/office/word/2016/wordml/cid" xmlns:w16="http://schemas.microsoft.com/office/word/2018/wordml" xmlns:w16du="http://schemas.microsoft.com/office/word/2023/wordml/word16du" xmlns:w16sdtdh="http://schemas.microsoft.com/office/word/2020/wordml/sdtdatahash" xmlns:w16sdtfl="http://schemas.microsoft.com/office/word/2024/wordml/sdtformatlock" xmlns:w16se="http://schemas.microsoft.com/office/word/2015/wordml/symex" xmlns:wpg="http://schemas.microsoft.com/office/word/2010/wordprocessingGroup" xmlns:wpi="http://schemas.microsoft.com/office/word/2010/wordprocessingInk" xmlns:wne="http://schemas.microsoft.com/office/word/2006/wordml" xmlns:wps="http://schemas.microsoft.com/office/word/2010/wordprocessingShape" mc:Ignorable="w14 w15 w16se w16cid w16 w16cex w16sdtdh w16sdtfl w16du wp14">
+  <w:abstractNum w:abstractNumId="0" w15:restartNumberingAfterBreak="0">
+    <w:nsid w:val="498B1A32"/>
+    <w:multiLevelType w:val="hybridMultilevel"/>
+    <w:tmpl w:val="AB648F34"/>
+    <w:lvl w:ilvl="0" w:tplc="40090001">
+      <w:start w:val="1"/>
+      <w:numFmt w:val="bullet"/>
+      <w:lvlText w:val=""/>
+      <w:lvlJc w:val="left"/>
+      <w:pPr>
+        <w:ind w:left="720" w:hanging="360"/>
+      </w:pPr>
+      <w:rPr>
+        <w:rFonts w:ascii="Symbol" w:hAnsi="Symbol" w:hint="default"/>
+      </w:rPr>
+    </w:lvl>
+    <w:lvl w:ilvl="1" w:tplc="FFFFFFFF" w:tentative="1">
+      <w:start w:val="1"/>
+      <w:numFmt w:val="lowerLetter"/>
+      <w:lvlText w:val="%2."/>
+      <w:lvlJc w:val="left"/>
+      <w:pPr>
+        <w:ind w:left="1440" w:hanging="360"/>
+      </w:pPr>
+    </w:lvl>
+    <w:lvl w:ilvl="2" w:tplc="FFFFFFFF" w:tentative="1">
+      <w:start w:val="1"/>
+      <w:numFmt w:val="lowerRoman"/>
+      <w:lvlText w:val="%3."/>
+      <w:lvlJc w:val="right"/>
+      <w:pPr>
+        <w:ind w:left="2160" w:hanging="180"/>
+      </w:pPr>
+    </w:lvl>
+    <w:lvl w:ilvl="3" w:tplc="FFFFFFFF" w:tentative="1">
+      <w:start w:val="1"/>
+      <w:numFmt w:val="decimal"/>
+      <w:lvlText w:val="%4."/>
+      <w:lvlJc w:val="left"/>
+      <w:pPr>
+        <w:ind w:left="2880" w:hanging="360"/>
+      </w:pPr>
+    </w:lvl>
+    <w:lvl w:ilvl="4" w:tplc="FFFFFFFF" w:tentative="1">
+      <w:start w:val="1"/>
+      <w:numFmt w:val="lowerLetter"/>
+      <w:lvlText w:val="%5."/>
+      <w:lvlJc w:val="left"/>
+      <w:pPr>
+        <w:ind w:left="3600" w:hanging="360"/>
+      </w:pPr>
+    </w:lvl>
+    <w:lvl w:ilvl="5" w:tplc="FFFFFFFF" w:tentative="1">
+      <w:start w:val="1"/>
+      <w:numFmt w:val="lowerRoman"/>
+      <w:lvlText w:val="%6."/>
+      <w:lvlJc w:val="right"/>
+      <w:pPr>
+        <w:ind w:left="4320" w:hanging="180"/>
+      </w:pPr>
+    </w:lvl>
+    <w:lvl w:ilvl="6" w:tplc="FFFFFFFF" w:tentative="1">
+      <w:start w:val="1"/>
+      <w:numFmt w:val="decimal"/>
+      <w:lvlText w:val="%7."/>
+      <w:lvlJc w:val="left"/>
+      <w:pPr>
+        <w:ind w:left="5040" w:hanging="360"/>
+      </w:pPr>
+    </w:lvl>
+    <w:lvl w:ilvl="7" w:tplc="FFFFFFFF" w:tentative="1">
+      <w:start w:val="1"/>
+      <w:numFmt w:val="lowerLetter"/>
+      <w:lvlText w:val="%8."/>
+      <w:lvlJc w:val="left"/>
+      <w:pPr>
+        <w:ind w:left="5760" w:hanging="360"/>
+      </w:pPr>
+    </w:lvl>
+    <w:lvl w:ilvl="8" w:tplc="FFFFFFFF" w:tentative="1">
+      <w:start w:val="1"/>
+      <w:numFmt w:val="lowerRoman"/>
+      <w:lvlText w:val="%9."/>
+      <w:lvlJc w:val="right"/>
+      <w:pPr>
+        <w:ind w:left="6480" w:hanging="180"/>
+      </w:pPr>
+    </w:lvl>
+  </w:abstractNum>
+  <w:abstractNum w:abstractNumId="1" w15:restartNumberingAfterBreak="0">
+    <w:nsid w:val="5E4A7DE0"/>
+    <w:multiLevelType w:val="multilevel"/>
+    <w:tmpl w:val="A7B6A0EC"/>
+    <w:lvl w:ilvl="0">
+      <w:start w:val="1"/>
+      <w:numFmt w:val="bullet"/>
+      <w:lvlText w:val=""/>
+      <w:lvlJc w:val="left"/>
+      <w:pPr>
+        <w:tabs>
+          <w:tab w:val="num" w:pos="720"/>
+        </w:tabs>
+        <w:ind w:left="720" w:hanging="360"/>
+      </w:pPr>
+      <w:rPr>
+        <w:rFonts w:ascii="Symbol" w:hAnsi="Symbol" w:hint="default"/>
+        <w:sz w:val="20"/>
+      </w:rPr>
+    </w:lvl>
+    <w:lvl w:ilvl="1" w:tentative="1">
+      <w:start w:val="1"/>
+      <w:numFmt w:val="bullet"/>
+      <w:lvlText w:val="o"/>
+      <w:lvlJc w:val="left"/>
+      <w:pPr>
+        <w:tabs>
+          <w:tab w:val="num" w:pos="1440"/>
+        </w:tabs>
+        <w:ind w:left="1440" w:hanging="360"/>
+      </w:pPr>
+      <w:rPr>
+        <w:rFonts w:ascii="Courier New" w:hAnsi="Courier New" w:hint="default"/>
+        <w:sz w:val="20"/>
+      </w:rPr>
+    </w:lvl>
+    <w:lvl w:ilvl="2" w:tentative="1">
+      <w:start w:val="1"/>
+      <w:numFmt w:val="bullet"/>
+      <w:lvlText w:val=""/>
+      <w:lvlJc w:val="left"/>
+      <w:pPr>
+        <w:tabs>
+          <w:tab w:val="num" w:pos="2160"/>
+        </w:tabs>
+        <w:ind w:left="2160" w:hanging="360"/>
+      </w:pPr>
+      <w:rPr>
+        <w:rFonts w:ascii="Wingdings" w:hAnsi="Wingdings" w:hint="default"/>
+        <w:sz w:val="20"/>
+      </w:rPr>
+    </w:lvl>
+    <w:lvl w:ilvl="3" w:tentative="1">
+      <w:start w:val="1"/>
+      <w:numFmt w:val="bullet"/>
+      <w:lvlText w:val=""/>
+      <w:lvlJc w:val="left"/>
+      <w:pPr>
+        <w:tabs>
+          <w:tab w:val="num" w:pos="2880"/>
+        </w:tabs>
+        <w:ind w:left="2880" w:hanging="360"/>
+      </w:pPr>
+      <w:rPr>
+        <w:rFonts w:ascii="Wingdings" w:hAnsi="Wingdings" w:hint="default"/>
+        <w:sz w:val="20"/>
+      </w:rPr>
+    </w:lvl>
+    <w:lvl w:ilvl="4" w:tentative="1">
+      <w:start w:val="1"/>
+      <w:numFmt w:val="bullet"/>
+      <w:lvlText w:val=""/>
+      <w:lvlJc w:val="left"/>
+      <w:pPr>
+        <w:tabs>
+          <w:tab w:val="num" w:pos="3600"/>
+        </w:tabs>
+        <w:ind w:left="3600" w:hanging="360"/>
+      </w:pPr>
+      <w:rPr>
+        <w:rFonts w:ascii="Wingdings" w:hAnsi="Wingdings" w:hint="default"/>
+        <w:sz w:val="20"/>
+      </w:rPr>
+    </w:lvl>
+    <w:lvl w:ilvl="5" w:tentative="1">
+      <w:start w:val="1"/>
+      <w:numFmt w:val="bullet"/>
+      <w:lvlText w:val=""/>
+      <w:lvlJc w:val="left"/>
+      <w:pPr>
+        <w:tabs>
+          <w:tab w:val="num" w:pos="4320"/>
+        </w:tabs>
+        <w:ind w:left="4320" w:hanging="360"/>
+      </w:pPr>
+      <w:rPr>
+        <w:rFonts w:ascii="Wingdings" w:hAnsi="Wingdings" w:hint="default"/>
+        <w:sz w:val="20"/>
+      </w:rPr>
+    </w:lvl>
+    <w:lvl w:ilvl="6" w:tentative="1">
+      <w:start w:val="1"/>
+      <w:numFmt w:val="bullet"/>
+      <w:lvlText w:val=""/>
+      <w:lvlJc w:val="left"/>
+      <w:pPr>
+        <w:tabs>
+          <w:tab w:val="num" w:pos="5040"/>
+        </w:tabs>
+        <w:ind w:left="5040" w:hanging="360"/>
+      </w:pPr>
+      <w:rPr>
+        <w:rFonts w:ascii="Wingdings" w:hAnsi="Wingdings" w:hint="default"/>
+        <w:sz w:val="20"/>
+      </w:rPr>
+    </w:lvl>
+    <w:lvl w:ilvl="7" w:tentative="1">
+      <w:start w:val="1"/>
+      <w:numFmt w:val="bullet"/>
+      <w:lvlText w:val=""/>
+      <w:lvlJc w:val="left"/>
+      <w:pPr>
+        <w:tabs>
+          <w:tab w:val="num" w:pos="5760"/>
+        </w:tabs>
+        <w:ind w:left="5760" w:hanging="360"/>
+      </w:pPr>
+      <w:rPr>
+        <w:rFonts w:ascii="Wingdings" w:hAnsi="Wingdings" w:hint="default"/>
+        <w:sz w:val="20"/>
+      </w:rPr>
+    </w:lvl>
+    <w:lvl w:ilvl="8" w:tentative="1">
+      <w:start w:val="1"/>
+      <w:numFmt w:val="bullet"/>
+      <w:lvlText w:val=""/>
+      <w:lvlJc w:val="left"/>
+      <w:pPr>
+        <w:tabs>
+          <w:tab w:val="num" w:pos="6480"/>
+        </w:tabs>
+        <w:ind w:left="6480" w:hanging="360"/>
+      </w:pPr>
+      <w:rPr>
+        <w:rFonts w:ascii="Wingdings" w:hAnsi="Wingdings" w:hint="default"/>
+        <w:sz w:val="20"/>
+      </w:rPr>
+    </w:lvl>
+  </w:abstractNum>
+  <w:abstractNum w:abstractNumId="2" w15:restartNumberingAfterBreak="0">
+    <w:nsid w:val="6B457C11"/>
+    <w:multiLevelType w:val="hybridMultilevel"/>
+    <w:tmpl w:val="E11A27FE"/>
+    <w:lvl w:ilvl="0" w:tplc="4009000F">
+      <w:start w:val="1"/>
+      <w:numFmt w:val="decimal"/>
+      <w:lvlText w:val="%1."/>
+      <w:lvlJc w:val="left"/>
+      <w:pPr>
+        <w:ind w:left="720" w:hanging="360"/>
+      </w:pPr>
+    </w:lvl>
+    <w:lvl w:ilvl="1" w:tplc="40090019" w:tentative="1">
+      <w:start w:val="1"/>
+      <w:numFmt w:val="lowerLetter"/>
+      <w:lvlText w:val="%2."/>
+      <w:lvlJc w:val="left"/>
+      <w:pPr>
+        <w:ind w:left="1440" w:hanging="360"/>
+      </w:pPr>
+    </w:lvl>
+    <w:lvl w:ilvl="2" w:tplc="4009001B" w:tentative="1">
+      <w:start w:val="1"/>
+      <w:numFmt w:val="lowerRoman"/>
+      <w:lvlText w:val="%3."/>
+      <w:lvlJc w:val="right"/>
+      <w:pPr>
+        <w:ind w:left="2160" w:hanging="180"/>
+      </w:pPr>
+    </w:lvl>
+    <w:lvl w:ilvl="3" w:tplc="4009000F" w:tentative="1">
+      <w:start w:val="1"/>
+      <w:numFmt w:val="decimal"/>
+      <w:lvlText w:val="%4."/>
+      <w:lvlJc w:val="left"/>
+      <w:pPr>
+        <w:ind w:left="2880" w:hanging="360"/>
+      </w:pPr>
+    </w:lvl>
+    <w:lvl w:ilvl="4" w:tplc="40090019" w:tentative="1">
+      <w:start w:val="1"/>
+      <w:numFmt w:val="lowerLetter"/>
+      <w:lvlText w:val="%5."/>
+      <w:lvlJc w:val="left"/>
+      <w:pPr>
+        <w:ind w:left="3600" w:hanging="360"/>
+      </w:pPr>
+    </w:lvl>
+    <w:lvl w:ilvl="5" w:tplc="4009001B" w:tentative="1">
+      <w:start w:val="1"/>
+      <w:numFmt w:val="lowerRoman"/>
+      <w:lvlText w:val="%6."/>
+      <w:lvlJc w:val="right"/>
+      <w:pPr>
+        <w:ind w:left="4320" w:hanging="180"/>
+      </w:pPr>
+    </w:lvl>
+    <w:lvl w:ilvl="6" w:tplc="4009000F" w:tentative="1">
+      <w:start w:val="1"/>
+      <w:numFmt w:val="decimal"/>
+      <w:lvlText w:val="%7."/>
+      <w:lvlJc w:val="left"/>
+      <w:pPr>
+        <w:ind w:left="5040" w:hanging="360"/>
+      </w:pPr>
+    </w:lvl>
+    <w:lvl w:ilvl="7" w:tplc="40090019" w:tentative="1">
+      <w:start w:val="1"/>
+      <w:numFmt w:val="lowerLetter"/>
+      <w:lvlText w:val="%8."/>
+      <w:lvlJc w:val="left"/>
+      <w:pPr>
+        <w:ind w:left="5760" w:hanging="360"/>
+      </w:pPr>
+    </w:lvl>
+    <w:lvl w:ilvl="8" w:tplc="4009001B" w:tentative="1">
+      <w:start w:val="1"/>
+      <w:numFmt w:val="lowerRoman"/>
+      <w:lvlText w:val="%9."/>
+      <w:lvlJc w:val="right"/>
+      <w:pPr>
+        <w:ind w:left="6480" w:hanging="180"/>
+      </w:pPr>
+    </w:lvl>
+  </w:abstractNum>
+  <w:num w:numId="1" w16cid:durableId="338118658">
+    <w:abstractNumId w:val="1"/>
+  </w:num>
+  <w:num w:numId="2" w16cid:durableId="229385197">
+    <w:abstractNumId w:val="2"/>
+  </w:num>
+  <w:num w:numId="3" w16cid:durableId="391854015">
+    <w:abstractNumId w:val="0"/>
+  </w:num>
+</w:numbering>
+</file>
+
 <file path=word/styles.xml><?xml version="1.0" encoding="utf-8"?>
-<w:styles xmlns:r="http://schemas.openxmlformats.org/officeDocument/2006/relationships" xmlns:w="http://schemas.openxmlformats.org/wordprocessingml/2006/main">
+<w:styles xmlns:mc="http://schemas.openxmlformats.org/markup-compatibility/2006" xmlns:r="http://schemas.openxmlformats.org/officeDocument/2006/relationships" xmlns:w="http://schemas.openxmlformats.org/wordprocessingml/2006/main" xmlns:w14="http://schemas.microsoft.com/office/word/2010/wordml" xmlns:w15="http://schemas.microsoft.com/office/word/2012/wordml" xmlns:w16cex="http://schemas.microsoft.com/office/word/2018/wordml/cex" xmlns:w16cid="http://schemas.microsoft.com/office/word/2016/wordml/cid" xmlns:w16="http://schemas.microsoft.com/office/word/2018/wordml" xmlns:w16du="http://schemas.microsoft.com/office/word/2023/wordml/word16du" xmlns:w16sdtdh="http://schemas.microsoft.com/office/word/2020/wordml/sdtdatahash" xmlns:w16sdtfl="http://schemas.microsoft.com/office/word/2024/wordml/sdtformatlock" xmlns:w16se="http://schemas.microsoft.com/office/word/2015/wordml/symex" mc:Ignorable="w14 w15 w16se w16cid w16 w16cex w16sdtdh w16sdtfl w16du">
   <w:docDefaults>
     <w:rPrDefault>
       <w:rPr>
-        <w:rFonts w:cstheme="minorBidi" w:hAnsiTheme="minorHAnsi" w:eastAsiaTheme="minorHAnsi" w:asciiTheme="minorHAnsi"/>
+        <w:rFonts w:asciiTheme="minorHAnsi" w:eastAsiaTheme="minorHAnsi" w:hAnsiTheme="minorHAnsi" w:cstheme="minorBidi"/>
         <w:sz w:val="22"/>
         <w:szCs w:val="22"/>
-        <w:lang w:val="en-US" w:bidi="ar-SA" w:eastAsia="en-US"/>
+        <w:lang w:val="en-US" w:eastAsia="en-US" w:bidi="ar-SA"/>
       </w:rPr>
     </w:rPrDefault>
     <w:pPrDefault>
@@ -637,82 +1067,437 @@
         <w:widowControl w:val="0"/>
         <w:autoSpaceDE w:val="0"/>
         <w:autoSpaceDN w:val="0"/>
-        <w:spacing w:lineRule="auto" w:line="240" w:before="0" w:after="0"/>
-        <w:ind w:left="0" w:right="0"/>
-        <w:jc w:val="left"/>
       </w:pPr>
     </w:pPrDefault>
   </w:docDefaults>
-  <w:style w:styleId="DefaultParagraphFont" w:default="1" w:type="character">
+  <w:latentStyles w:defLockedState="0" w:defUIPriority="99" w:defSemiHidden="0" w:defUnhideWhenUsed="0" w:defQFormat="0" w:count="376">
+    <w:lsdException w:name="Normal" w:uiPriority="0" w:qFormat="1"/>
+    <w:lsdException w:name="heading 1" w:uiPriority="9" w:qFormat="1"/>
+    <w:lsdException w:name="heading 2" w:semiHidden="1" w:uiPriority="9" w:unhideWhenUsed="1" w:qFormat="1"/>
+    <w:lsdException w:name="heading 3" w:semiHidden="1" w:uiPriority="9" w:unhideWhenUsed="1" w:qFormat="1"/>
+    <w:lsdException w:name="heading 4" w:semiHidden="1" w:uiPriority="9" w:unhideWhenUsed="1" w:qFormat="1"/>
+    <w:lsdException w:name="heading 5" w:semiHidden="1" w:uiPriority="9" w:unhideWhenUsed="1" w:qFormat="1"/>
+    <w:lsdException w:name="heading 6" w:semiHidden="1" w:uiPriority="9" w:unhideWhenUsed="1" w:qFormat="1"/>
+    <w:lsdException w:name="heading 7" w:semiHidden="1" w:uiPriority="9" w:unhideWhenUsed="1" w:qFormat="1"/>
+    <w:lsdException w:name="heading 8" w:semiHidden="1" w:uiPriority="9" w:unhideWhenUsed="1" w:qFormat="1"/>
+    <w:lsdException w:name="heading 9" w:semiHidden="1" w:uiPriority="9" w:unhideWhenUsed="1" w:qFormat="1"/>
+    <w:lsdException w:name="index 1" w:semiHidden="1" w:unhideWhenUsed="1"/>
+    <w:lsdException w:name="index 2" w:semiHidden="1" w:unhideWhenUsed="1"/>
+    <w:lsdException w:name="index 3" w:semiHidden="1" w:unhideWhenUsed="1"/>
+    <w:lsdException w:name="index 4" w:semiHidden="1" w:unhideWhenUsed="1"/>
+    <w:lsdException w:name="index 5" w:semiHidden="1" w:unhideWhenUsed="1"/>
+    <w:lsdException w:name="index 6" w:semiHidden="1" w:unhideWhenUsed="1"/>
+    <w:lsdException w:name="index 7" w:semiHidden="1" w:unhideWhenUsed="1"/>
+    <w:lsdException w:name="index 8" w:semiHidden="1" w:unhideWhenUsed="1"/>
+    <w:lsdException w:name="index 9" w:semiHidden="1" w:unhideWhenUsed="1"/>
+    <w:lsdException w:name="toc 1" w:semiHidden="1" w:uiPriority="39" w:unhideWhenUsed="1"/>
+    <w:lsdException w:name="toc 2" w:semiHidden="1" w:uiPriority="39" w:unhideWhenUsed="1"/>
+    <w:lsdException w:name="toc 3" w:semiHidden="1" w:uiPriority="39" w:unhideWhenUsed="1"/>
+    <w:lsdException w:name="toc 4" w:semiHidden="1" w:uiPriority="39" w:unhideWhenUsed="1"/>
+    <w:lsdException w:name="toc 5" w:semiHidden="1" w:uiPriority="39" w:unhideWhenUsed="1"/>
+    <w:lsdException w:name="toc 6" w:semiHidden="1" w:uiPriority="39" w:unhideWhenUsed="1"/>
+    <w:lsdException w:name="toc 7" w:semiHidden="1" w:uiPriority="39" w:unhideWhenUsed="1"/>
+    <w:lsdException w:name="toc 8" w:semiHidden="1" w:uiPriority="39" w:unhideWhenUsed="1"/>
+    <w:lsdException w:name="toc 9" w:semiHidden="1" w:uiPriority="39" w:unhideWhenUsed="1"/>
+    <w:lsdException w:name="Normal Indent" w:semiHidden="1" w:unhideWhenUsed="1"/>
+    <w:lsdException w:name="footnote text" w:semiHidden="1" w:unhideWhenUsed="1"/>
+    <w:lsdException w:name="annotation text" w:semiHidden="1" w:unhideWhenUsed="1"/>
+    <w:lsdException w:name="header" w:semiHidden="1" w:unhideWhenUsed="1"/>
+    <w:lsdException w:name="footer" w:semiHidden="1" w:unhideWhenUsed="1"/>
+    <w:lsdException w:name="index heading" w:semiHidden="1" w:unhideWhenUsed="1"/>
+    <w:lsdException w:name="caption" w:semiHidden="1" w:uiPriority="35" w:unhideWhenUsed="1" w:qFormat="1"/>
+    <w:lsdException w:name="table of figures" w:semiHidden="1" w:unhideWhenUsed="1"/>
+    <w:lsdException w:name="envelope address" w:semiHidden="1" w:unhideWhenUsed="1"/>
+    <w:lsdException w:name="envelope return" w:semiHidden="1" w:unhideWhenUsed="1"/>
+    <w:lsdException w:name="footnote reference" w:semiHidden="1" w:unhideWhenUsed="1"/>
+    <w:lsdException w:name="annotation reference" w:semiHidden="1" w:unhideWhenUsed="1"/>
+    <w:lsdException w:name="line number" w:semiHidden="1" w:unhideWhenUsed="1"/>
+    <w:lsdException w:name="page number" w:semiHidden="1" w:unhideWhenUsed="1"/>
+    <w:lsdException w:name="endnote reference" w:semiHidden="1" w:unhideWhenUsed="1"/>
+    <w:lsdException w:name="endnote text" w:semiHidden="1" w:unhideWhenUsed="1"/>
+    <w:lsdException w:name="table of authorities" w:semiHidden="1" w:unhideWhenUsed="1"/>
+    <w:lsdException w:name="macro" w:semiHidden="1" w:unhideWhenUsed="1"/>
+    <w:lsdException w:name="toa heading" w:semiHidden="1" w:unhideWhenUsed="1"/>
+    <w:lsdException w:name="List" w:semiHidden="1" w:unhideWhenUsed="1"/>
+    <w:lsdException w:name="List Bullet" w:semiHidden="1" w:unhideWhenUsed="1"/>
+    <w:lsdException w:name="List Number" w:semiHidden="1" w:unhideWhenUsed="1"/>
+    <w:lsdException w:name="List 2" w:semiHidden="1" w:unhideWhenUsed="1"/>
+    <w:lsdException w:name="List 3" w:semiHidden="1" w:unhideWhenUsed="1"/>
+    <w:lsdException w:name="List 4" w:semiHidden="1" w:unhideWhenUsed="1"/>
+    <w:lsdException w:name="List 5" w:semiHidden="1" w:unhideWhenUsed="1"/>
+    <w:lsdException w:name="List Bullet 2" w:semiHidden="1" w:unhideWhenUsed="1"/>
+    <w:lsdException w:name="List Bullet 3" w:semiHidden="1" w:unhideWhenUsed="1"/>
+    <w:lsdException w:name="List Bullet 4" w:semiHidden="1" w:unhideWhenUsed="1"/>
+    <w:lsdException w:name="List Bullet 5" w:semiHidden="1" w:unhideWhenUsed="1"/>
+    <w:lsdException w:name="List Number 2" w:semiHidden="1" w:unhideWhenUsed="1"/>
+    <w:lsdException w:name="List Number 3" w:semiHidden="1" w:unhideWhenUsed="1"/>
+    <w:lsdException w:name="List Number 4" w:semiHidden="1" w:unhideWhenUsed="1"/>
+    <w:lsdException w:name="List Number 5" w:semiHidden="1" w:unhideWhenUsed="1"/>
+    <w:lsdException w:name="Title" w:uiPriority="10" w:qFormat="1"/>
+    <w:lsdException w:name="Closing" w:semiHidden="1" w:unhideWhenUsed="1"/>
+    <w:lsdException w:name="Signature" w:semiHidden="1" w:unhideWhenUsed="1"/>
+    <w:lsdException w:name="Default Paragraph Font" w:semiHidden="1" w:uiPriority="1" w:unhideWhenUsed="1"/>
+    <w:lsdException w:name="Body Text" w:semiHidden="1" w:unhideWhenUsed="1"/>
+    <w:lsdException w:name="Body Text Indent" w:semiHidden="1" w:unhideWhenUsed="1"/>
+    <w:lsdException w:name="List Continue" w:semiHidden="1" w:unhideWhenUsed="1"/>
+    <w:lsdException w:name="List Continue 2" w:semiHidden="1" w:unhideWhenUsed="1"/>
+    <w:lsdException w:name="List Continue 3" w:semiHidden="1" w:unhideWhenUsed="1"/>
+    <w:lsdException w:name="List Continue 4" w:semiHidden="1" w:unhideWhenUsed="1"/>
+    <w:lsdException w:name="List Continue 5" w:semiHidden="1" w:unhideWhenUsed="1"/>
+    <w:lsdException w:name="Message Header" w:semiHidden="1" w:unhideWhenUsed="1"/>
+    <w:lsdException w:name="Subtitle" w:uiPriority="11" w:qFormat="1"/>
+    <w:lsdException w:name="Salutation" w:semiHidden="1" w:unhideWhenUsed="1"/>
+    <w:lsdException w:name="Date" w:semiHidden="1" w:unhideWhenUsed="1"/>
+    <w:lsdException w:name="Body Text First Indent" w:semiHidden="1" w:unhideWhenUsed="1"/>
+    <w:lsdException w:name="Body Text First Indent 2" w:semiHidden="1" w:unhideWhenUsed="1"/>
+    <w:lsdException w:name="Note Heading" w:semiHidden="1" w:unhideWhenUsed="1"/>
+    <w:lsdException w:name="Body Text 2" w:semiHidden="1" w:unhideWhenUsed="1"/>
+    <w:lsdException w:name="Body Text 3" w:semiHidden="1" w:unhideWhenUsed="1"/>
+    <w:lsdException w:name="Body Text Indent 2" w:semiHidden="1" w:unhideWhenUsed="1"/>
+    <w:lsdException w:name="Body Text Indent 3" w:semiHidden="1" w:unhideWhenUsed="1"/>
+    <w:lsdException w:name="Block Text" w:semiHidden="1" w:unhideWhenUsed="1"/>
+    <w:lsdException w:name="Hyperlink" w:semiHidden="1" w:unhideWhenUsed="1"/>
+    <w:lsdException w:name="FollowedHyperlink" w:semiHidden="1" w:unhideWhenUsed="1"/>
+    <w:lsdException w:name="Strong" w:uiPriority="22" w:qFormat="1"/>
+    <w:lsdException w:name="Emphasis" w:uiPriority="20" w:qFormat="1"/>
+    <w:lsdException w:name="Document Map" w:semiHidden="1" w:unhideWhenUsed="1"/>
+    <w:lsdException w:name="Plain Text" w:semiHidden="1" w:unhideWhenUsed="1"/>
+    <w:lsdException w:name="E-mail Signature" w:semiHidden="1" w:unhideWhenUsed="1"/>
+    <w:lsdException w:name="HTML Top of Form" w:semiHidden="1" w:unhideWhenUsed="1"/>
+    <w:lsdException w:name="HTML Bottom of Form" w:semiHidden="1" w:unhideWhenUsed="1"/>
+    <w:lsdException w:name="Normal (Web)" w:semiHidden="1" w:unhideWhenUsed="1"/>
+    <w:lsdException w:name="HTML Acronym" w:semiHidden="1" w:unhideWhenUsed="1"/>
+    <w:lsdException w:name="HTML Address" w:semiHidden="1" w:unhideWhenUsed="1"/>
+    <w:lsdException w:name="HTML Cite" w:semiHidden="1" w:unhideWhenUsed="1"/>
+    <w:lsdException w:name="HTML Code" w:semiHidden="1" w:unhideWhenUsed="1"/>
+    <w:lsdException w:name="HTML Definition" w:semiHidden="1" w:unhideWhenUsed="1"/>
+    <w:lsdException w:name="HTML Keyboard" w:semiHidden="1" w:unhideWhenUsed="1"/>
+    <w:lsdException w:name="HTML Preformatted" w:semiHidden="1" w:unhideWhenUsed="1"/>
+    <w:lsdException w:name="HTML Sample" w:semiHidden="1" w:unhideWhenUsed="1"/>
+    <w:lsdException w:name="HTML Typewriter" w:semiHidden="1" w:unhideWhenUsed="1"/>
+    <w:lsdException w:name="HTML Variable" w:semiHidden="1" w:unhideWhenUsed="1"/>
+    <w:lsdException w:name="Normal Table" w:semiHidden="1" w:unhideWhenUsed="1"/>
+    <w:lsdException w:name="annotation subject" w:semiHidden="1" w:unhideWhenUsed="1"/>
+    <w:lsdException w:name="No List" w:semiHidden="1" w:unhideWhenUsed="1"/>
+    <w:lsdException w:name="Outline List 1" w:semiHidden="1" w:unhideWhenUsed="1"/>
+    <w:lsdException w:name="Outline List 2" w:semiHidden="1" w:unhideWhenUsed="1"/>
+    <w:lsdException w:name="Outline List 3" w:semiHidden="1" w:unhideWhenUsed="1"/>
+    <w:lsdException w:name="Table Simple 1" w:semiHidden="1" w:unhideWhenUsed="1"/>
+    <w:lsdException w:name="Table Simple 2" w:semiHidden="1" w:unhideWhenUsed="1"/>
+    <w:lsdException w:name="Table Simple 3" w:semiHidden="1" w:unhideWhenUsed="1"/>
+    <w:lsdException w:name="Table Classic 1" w:semiHidden="1" w:unhideWhenUsed="1"/>
+    <w:lsdException w:name="Table Classic 2" w:semiHidden="1" w:unhideWhenUsed="1"/>
+    <w:lsdException w:name="Table Classic 3" w:semiHidden="1" w:unhideWhenUsed="1"/>
+    <w:lsdException w:name="Table Classic 4" w:semiHidden="1" w:unhideWhenUsed="1"/>
+    <w:lsdException w:name="Table Colorful 1" w:semiHidden="1" w:unhideWhenUsed="1"/>
+    <w:lsdException w:name="Table Colorful 2" w:semiHidden="1" w:unhideWhenUsed="1"/>
+    <w:lsdException w:name="Table Colorful 3" w:semiHidden="1" w:unhideWhenUsed="1"/>
+    <w:lsdException w:name="Table Columns 1" w:semiHidden="1" w:unhideWhenUsed="1"/>
+    <w:lsdException w:name="Table Columns 2" w:semiHidden="1" w:unhideWhenUsed="1"/>
+    <w:lsdException w:name="Table Columns 3" w:semiHidden="1" w:unhideWhenUsed="1"/>
+    <w:lsdException w:name="Table Columns 4" w:semiHidden="1" w:unhideWhenUsed="1"/>
+    <w:lsdException w:name="Table Columns 5" w:semiHidden="1" w:unhideWhenUsed="1"/>
+    <w:lsdException w:name="Table Grid 1" w:semiHidden="1" w:unhideWhenUsed="1"/>
+    <w:lsdException w:name="Table Grid 2" w:semiHidden="1" w:unhideWhenUsed="1"/>
+    <w:lsdException w:name="Table Grid 3" w:semiHidden="1" w:unhideWhenUsed="1"/>
+    <w:lsdException w:name="Table Grid 4" w:semiHidden="1" w:unhideWhenUsed="1"/>
+    <w:lsdException w:name="Table Grid 5" w:semiHidden="1" w:unhideWhenUsed="1"/>
+    <w:lsdException w:name="Table Grid 6" w:semiHidden="1" w:unhideWhenUsed="1"/>
+    <w:lsdException w:name="Table Grid 7" w:semiHidden="1" w:unhideWhenUsed="1"/>
+    <w:lsdException w:name="Table Grid 8" w:semiHidden="1" w:unhideWhenUsed="1"/>
+    <w:lsdException w:name="Table List 1" w:semiHidden="1" w:unhideWhenUsed="1"/>
+    <w:lsdException w:name="Table List 2" w:semiHidden="1" w:unhideWhenUsed="1"/>
+    <w:lsdException w:name="Table List 3" w:semiHidden="1" w:unhideWhenUsed="1"/>
+    <w:lsdException w:name="Table List 4" w:semiHidden="1" w:unhideWhenUsed="1"/>
+    <w:lsdException w:name="Table List 5" w:semiHidden="1" w:unhideWhenUsed="1"/>
+    <w:lsdException w:name="Table List 6" w:semiHidden="1" w:unhideWhenUsed="1"/>
+    <w:lsdException w:name="Table List 7" w:semiHidden="1" w:unhideWhenUsed="1"/>
+    <w:lsdException w:name="Table List 8" w:semiHidden="1" w:unhideWhenUsed="1"/>
+    <w:lsdException w:name="Table 3D effects 1" w:semiHidden="1" w:unhideWhenUsed="1"/>
+    <w:lsdException w:name="Table 3D effects 2" w:semiHidden="1" w:unhideWhenUsed="1"/>
+    <w:lsdException w:name="Table 3D effects 3" w:semiHidden="1" w:unhideWhenUsed="1"/>
+    <w:lsdException w:name="Table Contemporary" w:semiHidden="1" w:unhideWhenUsed="1"/>
+    <w:lsdException w:name="Table Elegant" w:semiHidden="1" w:unhideWhenUsed="1"/>
+    <w:lsdException w:name="Table Professional" w:semiHidden="1" w:unhideWhenUsed="1"/>
+    <w:lsdException w:name="Table Subtle 1" w:semiHidden="1" w:unhideWhenUsed="1"/>
+    <w:lsdException w:name="Table Subtle 2" w:semiHidden="1" w:unhideWhenUsed="1"/>
+    <w:lsdException w:name="Table Web 1" w:semiHidden="1" w:unhideWhenUsed="1"/>
+    <w:lsdException w:name="Table Web 2" w:semiHidden="1" w:unhideWhenUsed="1"/>
+    <w:lsdException w:name="Table Web 3" w:semiHidden="1" w:unhideWhenUsed="1"/>
+    <w:lsdException w:name="Balloon Text" w:semiHidden="1" w:unhideWhenUsed="1"/>
+    <w:lsdException w:name="Table Grid" w:uiPriority="39"/>
+    <w:lsdException w:name="Table Theme" w:semiHidden="1" w:unhideWhenUsed="1"/>
+    <w:lsdException w:name="Placeholder Text" w:semiHidden="1"/>
+    <w:lsdException w:name="No Spacing" w:uiPriority="1" w:qFormat="1"/>
+    <w:lsdException w:name="Light Shading" w:uiPriority="60"/>
+    <w:lsdException w:name="Light List" w:uiPriority="61"/>
+    <w:lsdException w:name="Light Grid" w:uiPriority="62"/>
+    <w:lsdException w:name="Medium Shading 1" w:uiPriority="63"/>
+    <w:lsdException w:name="Medium Shading 2" w:uiPriority="64"/>
+    <w:lsdException w:name="Medium List 1" w:uiPriority="65"/>
+    <w:lsdException w:name="Medium List 2" w:uiPriority="66"/>
+    <w:lsdException w:name="Medium Grid 1" w:uiPriority="67"/>
+    <w:lsdException w:name="Medium Grid 2" w:uiPriority="68"/>
+    <w:lsdException w:name="Medium Grid 3" w:uiPriority="69"/>
+    <w:lsdException w:name="Dark List" w:uiPriority="70"/>
+    <w:lsdException w:name="Colorful Shading" w:uiPriority="71"/>
+    <w:lsdException w:name="Colorful List" w:uiPriority="72"/>
+    <w:lsdException w:name="Colorful Grid" w:uiPriority="73"/>
+    <w:lsdException w:name="Light Shading Accent 1" w:uiPriority="60"/>
+    <w:lsdException w:name="Light List Accent 1" w:uiPriority="61"/>
+    <w:lsdException w:name="Light Grid Accent 1" w:uiPriority="62"/>
+    <w:lsdException w:name="Medium Shading 1 Accent 1" w:uiPriority="63"/>
+    <w:lsdException w:name="Medium Shading 2 Accent 1" w:uiPriority="64"/>
+    <w:lsdException w:name="Medium List 1 Accent 1" w:uiPriority="65"/>
+    <w:lsdException w:name="Revision" w:semiHidden="1"/>
+    <w:lsdException w:name="List Paragraph" w:uiPriority="34" w:qFormat="1"/>
+    <w:lsdException w:name="Quote" w:uiPriority="29" w:qFormat="1"/>
+    <w:lsdException w:name="Intense Quote" w:uiPriority="30" w:qFormat="1"/>
+    <w:lsdException w:name="Medium List 2 Accent 1" w:uiPriority="66"/>
+    <w:lsdException w:name="Medium Grid 1 Accent 1" w:uiPriority="67"/>
+    <w:lsdException w:name="Medium Grid 2 Accent 1" w:uiPriority="68"/>
+    <w:lsdException w:name="Medium Grid 3 Accent 1" w:uiPriority="69"/>
+    <w:lsdException w:name="Dark List Accent 1" w:uiPriority="70"/>
+    <w:lsdException w:name="Colorful Shading Accent 1" w:uiPriority="71"/>
+    <w:lsdException w:name="Colorful List Accent 1" w:uiPriority="72"/>
+    <w:lsdException w:name="Colorful Grid Accent 1" w:uiPriority="73"/>
+    <w:lsdException w:name="Light Shading Accent 2" w:uiPriority="60"/>
+    <w:lsdException w:name="Light List Accent 2" w:uiPriority="61"/>
+    <w:lsdException w:name="Light Grid Accent 2" w:uiPriority="62"/>
+    <w:lsdException w:name="Medium Shading 1 Accent 2" w:uiPriority="63"/>
+    <w:lsdException w:name="Medium Shading 2 Accent 2" w:uiPriority="64"/>
+    <w:lsdException w:name="Medium List 1 Accent 2" w:uiPriority="65"/>
+    <w:lsdException w:name="Medium List 2 Accent 2" w:uiPriority="66"/>
+    <w:lsdException w:name="Medium Grid 1 Accent 2" w:uiPriority="67"/>
+    <w:lsdException w:name="Medium Grid 2 Accent 2" w:uiPriority="68"/>
+    <w:lsdException w:name="Medium Grid 3 Accent 2" w:uiPriority="69"/>
+    <w:lsdException w:name="Dark List Accent 2" w:uiPriority="70"/>
+    <w:lsdException w:name="Colorful Shading Accent 2" w:uiPriority="71"/>
+    <w:lsdException w:name="Colorful List Accent 2" w:uiPriority="72"/>
+    <w:lsdException w:name="Colorful Grid Accent 2" w:uiPriority="73"/>
+    <w:lsdException w:name="Light Shading Accent 3" w:uiPriority="60"/>
+    <w:lsdException w:name="Light List Accent 3" w:uiPriority="61"/>
+    <w:lsdException w:name="Light Grid Accent 3" w:uiPriority="62"/>
+    <w:lsdException w:name="Medium Shading 1 Accent 3" w:uiPriority="63"/>
+    <w:lsdException w:name="Medium Shading 2 Accent 3" w:uiPriority="64"/>
+    <w:lsdException w:name="Medium List 1 Accent 3" w:uiPriority="65"/>
+    <w:lsdException w:name="Medium List 2 Accent 3" w:uiPriority="66"/>
+    <w:lsdException w:name="Medium Grid 1 Accent 3" w:uiPriority="67"/>
+    <w:lsdException w:name="Medium Grid 2 Accent 3" w:uiPriority="68"/>
+    <w:lsdException w:name="Medium Grid 3 Accent 3" w:uiPriority="69"/>
+    <w:lsdException w:name="Dark List Accent 3" w:uiPriority="70"/>
+    <w:lsdException w:name="Colorful Shading Accent 3" w:uiPriority="71"/>
+    <w:lsdException w:name="Colorful List Accent 3" w:uiPriority="72"/>
+    <w:lsdException w:name="Colorful Grid Accent 3" w:uiPriority="73"/>
+    <w:lsdException w:name="Light Shading Accent 4" w:uiPriority="60"/>
+    <w:lsdException w:name="Light List Accent 4" w:uiPriority="61"/>
+    <w:lsdException w:name="Light Grid Accent 4" w:uiPriority="62"/>
+    <w:lsdException w:name="Medium Shading 1 Accent 4" w:uiPriority="63"/>
+    <w:lsdException w:name="Medium Shading 2 Accent 4" w:uiPriority="64"/>
+    <w:lsdException w:name="Medium List 1 Accent 4" w:uiPriority="65"/>
+    <w:lsdException w:name="Medium List 2 Accent 4" w:uiPriority="66"/>
+    <w:lsdException w:name="Medium Grid 1 Accent 4" w:uiPriority="67"/>
+    <w:lsdException w:name="Medium Grid 2 Accent 4" w:uiPriority="68"/>
+    <w:lsdException w:name="Medium Grid 3 Accent 4" w:uiPriority="69"/>
+    <w:lsdException w:name="Dark List Accent 4" w:uiPriority="70"/>
+    <w:lsdException w:name="Colorful Shading Accent 4" w:uiPriority="71"/>
+    <w:lsdException w:name="Colorful List Accent 4" w:uiPriority="72"/>
+    <w:lsdException w:name="Colorful Grid Accent 4" w:uiPriority="73"/>
+    <w:lsdException w:name="Light Shading Accent 5" w:uiPriority="60"/>
+    <w:lsdException w:name="Light List Accent 5" w:uiPriority="61"/>
+    <w:lsdException w:name="Light Grid Accent 5" w:uiPriority="62"/>
+    <w:lsdException w:name="Medium Shading 1 Accent 5" w:uiPriority="63"/>
+    <w:lsdException w:name="Medium Shading 2 Accent 5" w:uiPriority="64"/>
+    <w:lsdException w:name="Medium List 1 Accent 5" w:uiPriority="65"/>
+    <w:lsdException w:name="Medium List 2 Accent 5" w:uiPriority="66"/>
+    <w:lsdException w:name="Medium Grid 1 Accent 5" w:uiPriority="67"/>
+    <w:lsdException w:name="Medium Grid 2 Accent 5" w:uiPriority="68"/>
+    <w:lsdException w:name="Medium Grid 3 Accent 5" w:uiPriority="69"/>
+    <w:lsdException w:name="Dark List Accent 5" w:uiPriority="70"/>
+    <w:lsdException w:name="Colorful Shading Accent 5" w:uiPriority="71"/>
+    <w:lsdException w:name="Colorful List Accent 5" w:uiPriority="72"/>
+    <w:lsdException w:name="Colorful Grid Accent 5" w:uiPriority="73"/>
+    <w:lsdException w:name="Light Shading Accent 6" w:uiPriority="60"/>
+    <w:lsdException w:name="Light List Accent 6" w:uiPriority="61"/>
+    <w:lsdException w:name="Light Grid Accent 6" w:uiPriority="62"/>
+    <w:lsdException w:name="Medium Shading 1 Accent 6" w:uiPriority="63"/>
+    <w:lsdException w:name="Medium Shading 2 Accent 6" w:uiPriority="64"/>
+    <w:lsdException w:name="Medium List 1 Accent 6" w:uiPriority="65"/>
+    <w:lsdException w:name="Medium List 2 Accent 6" w:uiPriority="66"/>
+    <w:lsdException w:name="Medium Grid 1 Accent 6" w:uiPriority="67"/>
+    <w:lsdException w:name="Medium Grid 2 Accent 6" w:uiPriority="68"/>
+    <w:lsdException w:name="Medium Grid 3 Accent 6" w:uiPriority="69"/>
+    <w:lsdException w:name="Dark List Accent 6" w:uiPriority="70"/>
+    <w:lsdException w:name="Colorful Shading Accent 6" w:uiPriority="71"/>
+    <w:lsdException w:name="Colorful List Accent 6" w:uiPriority="72"/>
+    <w:lsdException w:name="Colorful Grid Accent 6" w:uiPriority="73"/>
+    <w:lsdException w:name="Subtle Emphasis" w:uiPriority="19" w:qFormat="1"/>
+    <w:lsdException w:name="Intense Emphasis" w:uiPriority="21" w:qFormat="1"/>
+    <w:lsdException w:name="Subtle Reference" w:uiPriority="31" w:qFormat="1"/>
+    <w:lsdException w:name="Intense Reference" w:uiPriority="32" w:qFormat="1"/>
+    <w:lsdException w:name="Book Title" w:uiPriority="33" w:qFormat="1"/>
+    <w:lsdException w:name="Bibliography" w:semiHidden="1" w:uiPriority="37" w:unhideWhenUsed="1"/>
+    <w:lsdException w:name="TOC Heading" w:semiHidden="1" w:uiPriority="39" w:unhideWhenUsed="1" w:qFormat="1"/>
+    <w:lsdException w:name="Plain Table 1" w:uiPriority="41"/>
+    <w:lsdException w:name="Plain Table 2" w:uiPriority="42"/>
+    <w:lsdException w:name="Plain Table 3" w:uiPriority="43"/>
+    <w:lsdException w:name="Plain Table 4" w:uiPriority="44"/>
+    <w:lsdException w:name="Plain Table 5" w:uiPriority="45"/>
+    <w:lsdException w:name="Grid Table Light" w:uiPriority="40"/>
+    <w:lsdException w:name="Grid Table 1 Light" w:uiPriority="46"/>
+    <w:lsdException w:name="Grid Table 2" w:uiPriority="47"/>
+    <w:lsdException w:name="Grid Table 3" w:uiPriority="48"/>
+    <w:lsdException w:name="Grid Table 4" w:uiPriority="49"/>
+    <w:lsdException w:name="Grid Table 5 Dark" w:uiPriority="50"/>
+    <w:lsdException w:name="Grid Table 6 Colorful" w:uiPriority="51"/>
+    <w:lsdException w:name="Grid Table 7 Colorful" w:uiPriority="52"/>
+    <w:lsdException w:name="Grid Table 1 Light Accent 1" w:uiPriority="46"/>
+    <w:lsdException w:name="Grid Table 2 Accent 1" w:uiPriority="47"/>
+    <w:lsdException w:name="Grid Table 3 Accent 1" w:uiPriority="48"/>
+    <w:lsdException w:name="Grid Table 4 Accent 1" w:uiPriority="49"/>
+    <w:lsdException w:name="Grid Table 5 Dark Accent 1" w:uiPriority="50"/>
+    <w:lsdException w:name="Grid Table 6 Colorful Accent 1" w:uiPriority="51"/>
+    <w:lsdException w:name="Grid Table 7 Colorful Accent 1" w:uiPriority="52"/>
+    <w:lsdException w:name="Grid Table 1 Light Accent 2" w:uiPriority="46"/>
+    <w:lsdException w:name="Grid Table 2 Accent 2" w:uiPriority="47"/>
+    <w:lsdException w:name="Grid Table 3 Accent 2" w:uiPriority="48"/>
+    <w:lsdException w:name="Grid Table 4 Accent 2" w:uiPriority="49"/>
+    <w:lsdException w:name="Grid Table 5 Dark Accent 2" w:uiPriority="50"/>
+    <w:lsdException w:name="Grid Table 6 Colorful Accent 2" w:uiPriority="51"/>
+    <w:lsdException w:name="Grid Table 7 Colorful Accent 2" w:uiPriority="52"/>
+    <w:lsdException w:name="Grid Table 1 Light Accent 3" w:uiPriority="46"/>
+    <w:lsdException w:name="Grid Table 2 Accent 3" w:uiPriority="47"/>
+    <w:lsdException w:name="Grid Table 3 Accent 3" w:uiPriority="48"/>
+    <w:lsdException w:name="Grid Table 4 Accent 3" w:uiPriority="49"/>
+    <w:lsdException w:name="Grid Table 5 Dark Accent 3" w:uiPriority="50"/>
+    <w:lsdException w:name="Grid Table 6 Colorful Accent 3" w:uiPriority="51"/>
+    <w:lsdException w:name="Grid Table 7 Colorful Accent 3" w:uiPriority="52"/>
+    <w:lsdException w:name="Grid Table 1 Light Accent 4" w:uiPriority="46"/>
+    <w:lsdException w:name="Grid Table 2 Accent 4" w:uiPriority="47"/>
+    <w:lsdException w:name="Grid Table 3 Accent 4" w:uiPriority="48"/>
+    <w:lsdException w:name="Grid Table 4 Accent 4" w:uiPriority="49"/>
+    <w:lsdException w:name="Grid Table 5 Dark Accent 4" w:uiPriority="50"/>
+    <w:lsdException w:name="Grid Table 6 Colorful Accent 4" w:uiPriority="51"/>
+    <w:lsdException w:name="Grid Table 7 Colorful Accent 4" w:uiPriority="52"/>
+    <w:lsdException w:name="Grid Table 1 Light Accent 5" w:uiPriority="46"/>
+    <w:lsdException w:name="Grid Table 2 Accent 5" w:uiPriority="47"/>
+    <w:lsdException w:name="Grid Table 3 Accent 5" w:uiPriority="48"/>
+    <w:lsdException w:name="Grid Table 4 Accent 5" w:uiPriority="49"/>
+    <w:lsdException w:name="Grid Table 5 Dark Accent 5" w:uiPriority="50"/>
+    <w:lsdException w:name="Grid Table 6 Colorful Accent 5" w:uiPriority="51"/>
+    <w:lsdException w:name="Grid Table 7 Colorful Accent 5" w:uiPriority="52"/>
+    <w:lsdException w:name="Grid Table 1 Light Accent 6" w:uiPriority="46"/>
+    <w:lsdException w:name="Grid Table 2 Accent 6" w:uiPriority="47"/>
+    <w:lsdException w:name="Grid Table 3 Accent 6" w:uiPriority="48"/>
+    <w:lsdException w:name="Grid Table 4 Accent 6" w:uiPriority="49"/>
+    <w:lsdException w:name="Grid Table 5 Dark Accent 6" w:uiPriority="50"/>
+    <w:lsdException w:name="Grid Table 6 Colorful Accent 6" w:uiPriority="51"/>
+    <w:lsdException w:name="Grid Table 7 Colorful Accent 6" w:uiPriority="52"/>
+    <w:lsdException w:name="List Table 1 Light" w:uiPriority="46"/>
+    <w:lsdException w:name="List Table 2" w:uiPriority="47"/>
+    <w:lsdException w:name="List Table 3" w:uiPriority="48"/>
+    <w:lsdException w:name="List Table 4" w:uiPriority="49"/>
+    <w:lsdException w:name="List Table 5 Dark" w:uiPriority="50"/>
+    <w:lsdException w:name="List Table 6 Colorful" w:uiPriority="51"/>
+    <w:lsdException w:name="List Table 7 Colorful" w:uiPriority="52"/>
+    <w:lsdException w:name="List Table 1 Light Accent 1" w:uiPriority="46"/>
+    <w:lsdException w:name="List Table 2 Accent 1" w:uiPriority="47"/>
+    <w:lsdException w:name="List Table 3 Accent 1" w:uiPriority="48"/>
+    <w:lsdException w:name="List Table 4 Accent 1" w:uiPriority="49"/>
+    <w:lsdException w:name="List Table 5 Dark Accent 1" w:uiPriority="50"/>
+    <w:lsdException w:name="List Table 6 Colorful Accent 1" w:uiPriority="51"/>
+    <w:lsdException w:name="List Table 7 Colorful Accent 1" w:uiPriority="52"/>
+    <w:lsdException w:name="List Table 1 Light Accent 2" w:uiPriority="46"/>
+    <w:lsdException w:name="List Table 2 Accent 2" w:uiPriority="47"/>
+    <w:lsdException w:name="List Table 3 Accent 2" w:uiPriority="48"/>
+    <w:lsdException w:name="List Table 4 Accent 2" w:uiPriority="49"/>
+    <w:lsdException w:name="List Table 5 Dark Accent 2" w:uiPriority="50"/>
+    <w:lsdException w:name="List Table 6 Colorful Accent 2" w:uiPriority="51"/>
+    <w:lsdException w:name="List Table 7 Colorful Accent 2" w:uiPriority="52"/>
+    <w:lsdException w:name="List Table 1 Light Accent 3" w:uiPriority="46"/>
+    <w:lsdException w:name="List Table 2 Accent 3" w:uiPriority="47"/>
+    <w:lsdException w:name="List Table 3 Accent 3" w:uiPriority="48"/>
+    <w:lsdException w:name="List Table 4 Accent 3" w:uiPriority="49"/>
+    <w:lsdException w:name="List Table 5 Dark Accent 3" w:uiPriority="50"/>
+    <w:lsdException w:name="List Table 6 Colorful Accent 3" w:uiPriority="51"/>
+    <w:lsdException w:name="List Table 7 Colorful Accent 3" w:uiPriority="52"/>
+    <w:lsdException w:name="List Table 1 Light Accent 4" w:uiPriority="46"/>
+    <w:lsdException w:name="List Table 2 Accent 4" w:uiPriority="47"/>
+    <w:lsdException w:name="List Table 3 Accent 4" w:uiPriority="48"/>
+    <w:lsdException w:name="List Table 4 Accent 4" w:uiPriority="49"/>
+    <w:lsdException w:name="List Table 5 Dark Accent 4" w:uiPriority="50"/>
+    <w:lsdException w:name="List Table 6 Colorful Accent 4" w:uiPriority="51"/>
+    <w:lsdException w:name="List Table 7 Colorful Accent 4" w:uiPriority="52"/>
+    <w:lsdException w:name="List Table 1 Light Accent 5" w:uiPriority="46"/>
+    <w:lsdException w:name="List Table 2 Accent 5" w:uiPriority="47"/>
+    <w:lsdException w:name="List Table 3 Accent 5" w:uiPriority="48"/>
+    <w:lsdException w:name="List Table 4 Accent 5" w:uiPriority="49"/>
+    <w:lsdException w:name="List Table 5 Dark Accent 5" w:uiPriority="50"/>
+    <w:lsdException w:name="List Table 6 Colorful Accent 5" w:uiPriority="51"/>
+    <w:lsdException w:name="List Table 7 Colorful Accent 5" w:uiPriority="52"/>
+    <w:lsdException w:name="List Table 1 Light Accent 6" w:uiPriority="46"/>
+    <w:lsdException w:name="List Table 2 Accent 6" w:uiPriority="47"/>
+    <w:lsdException w:name="List Table 3 Accent 6" w:uiPriority="48"/>
+    <w:lsdException w:name="List Table 4 Accent 6" w:uiPriority="49"/>
+    <w:lsdException w:name="List Table 5 Dark Accent 6" w:uiPriority="50"/>
+    <w:lsdException w:name="List Table 6 Colorful Accent 6" w:uiPriority="51"/>
+    <w:lsdException w:name="List Table 7 Colorful Accent 6" w:uiPriority="52"/>
+    <w:lsdException w:name="Mention" w:semiHidden="1" w:unhideWhenUsed="1"/>
+    <w:lsdException w:name="Smart Hyperlink" w:semiHidden="1" w:unhideWhenUsed="1"/>
+    <w:lsdException w:name="Hashtag" w:semiHidden="1" w:unhideWhenUsed="1"/>
+    <w:lsdException w:name="Unresolved Mention" w:semiHidden="1" w:unhideWhenUsed="1"/>
+    <w:lsdException w:name="Smart Link" w:semiHidden="1" w:unhideWhenUsed="1"/>
+  </w:latentStyles>
+  <w:style w:type="paragraph" w:default="1" w:styleId="Normal">
+    <w:name w:val="Normal"/>
+    <w:qFormat/>
+    <w:rPr>
+      <w:rFonts w:ascii="Georgia" w:eastAsia="Georgia" w:hAnsi="Georgia" w:cs="Georgia"/>
+    </w:rPr>
+  </w:style>
+  <w:style w:type="character" w:default="1" w:styleId="DefaultParagraphFont">
     <w:name w:val="Default Paragraph Font"/>
     <w:uiPriority w:val="1"/>
+    <w:unhideWhenUsed/>
+  </w:style>
+  <w:style w:type="table" w:default="1" w:styleId="TableNormal">
+    <w:name w:val="Normal Table"/>
+    <w:uiPriority w:val="99"/>
     <w:semiHidden/>
     <w:unhideWhenUsed/>
-  </w:style>
-  <w:style w:styleId="TableNormal" w:default="1" w:type="table">
-    <w:name w:val="Table Normal"/>
-    <w:uiPriority w:val="2"/>
-    <w:semiHidden/>
-    <w:unhideWhenUsed/>
-    <w:qFormat/>
     <w:tblPr>
       <w:tblInd w:w="0" w:type="dxa"/>
       <w:tblCellMar>
         <w:top w:w="0" w:type="dxa"/>
-        <w:left w:w="0" w:type="dxa"/>
+        <w:left w:w="108" w:type="dxa"/>
         <w:bottom w:w="0" w:type="dxa"/>
-        <w:right w:w="0" w:type="dxa"/>
+        <w:right w:w="108" w:type="dxa"/>
       </w:tblCellMar>
     </w:tblPr>
   </w:style>
-  <w:style w:styleId="NoList" w:default="1" w:type="numbering">
+  <w:style w:type="numbering" w:default="1" w:styleId="NoList">
     <w:name w:val="No List"/>
     <w:uiPriority w:val="99"/>
     <w:semiHidden/>
     <w:unhideWhenUsed/>
   </w:style>
-  <w:style w:default="1" w:styleId="Normal" w:type="paragraph">
-    <w:name w:val="Normal"/>
-    <w:uiPriority w:val="1"/>
-    <w:qFormat/>
-    <w:pPr/>
-    <w:rPr>
-      <w:rFonts w:ascii="Georgia" w:hAnsi="Georgia" w:eastAsia="Georgia" w:cs="Georgia"/>
-      <w:lang w:val="en-US" w:eastAsia="en-US" w:bidi="ar-SA"/>
-    </w:rPr>
-  </w:style>
-  <w:style w:styleId="BodyText" w:type="paragraph">
+  <w:style w:type="paragraph" w:styleId="BodyText">
     <w:name w:val="Body Text"/>
     <w:basedOn w:val="Normal"/>
     <w:uiPriority w:val="1"/>
     <w:qFormat/>
-    <w:pPr/>
-    <w:rPr>
-      <w:rFonts w:ascii="Georgia" w:hAnsi="Georgia" w:eastAsia="Georgia" w:cs="Georgia"/>
-      <w:sz w:val="22"/>
-      <w:szCs w:val="22"/>
-      <w:lang w:val="en-US" w:eastAsia="en-US" w:bidi="ar-SA"/>
-    </w:rPr>
   </w:style>
-  <w:style w:styleId="ListParagraph" w:type="paragraph">
+  <w:style w:type="paragraph" w:styleId="ListParagraph">
     <w:name w:val="List Paragraph"/>
     <w:basedOn w:val="Normal"/>
     <w:uiPriority w:val="1"/>
     <w:qFormat/>
-    <w:pPr/>
-    <w:rPr>
-      <w:lang w:val="en-US" w:eastAsia="en-US" w:bidi="ar-SA"/>
-    </w:rPr>
   </w:style>
-  <w:style w:styleId="TableParagraph" w:type="paragraph">
+  <w:style w:type="paragraph" w:customStyle="1" w:styleId="TableParagraph">
     <w:name w:val="Table Paragraph"/>
     <w:basedOn w:val="Normal"/>
     <w:uiPriority w:val="1"/>
     <w:qFormat/>
-    <w:pPr/>
-    <w:rPr>
-      <w:lang w:val="en-US" w:eastAsia="en-US" w:bidi="ar-SA"/>
-    </w:rPr>
   </w:style>
 </w:styles>
 </file>

</xml_diff>

<commit_message>
user and feature 2
</commit_message>
<xml_diff>
--- a/abstract.docx
+++ b/abstract.docx
@@ -213,15 +213,7 @@
         <w:t xml:space="preserve"> </w:t>
       </w:r>
       <w:r>
-        <w:t xml:space="preserve">assist users in monitoring their health, </w:t>
-      </w:r>
-      <w:proofErr w:type="spellStart"/>
-      <w:r>
-        <w:t>analysing</w:t>
-      </w:r>
-      <w:proofErr w:type="spellEnd"/>
-      <w:r>
-        <w:t xml:space="preserve"> symptoms, and receiving AI-driven medical insights. The system uses</w:t>
+        <w:t>assist users in monitoring their health, analysing symptoms, and receiving AI-driven medical insights. The system uses</w:t>
       </w:r>
       <w:r>
         <w:rPr>
@@ -230,15 +222,7 @@
         <w:t xml:space="preserve"> </w:t>
       </w:r>
       <w:r>
-        <w:t>React.js for an intuitive user interface, Django for backend data processing, and TensorFlow/</w:t>
-      </w:r>
-      <w:proofErr w:type="spellStart"/>
-      <w:r>
-        <w:t>PyTorch</w:t>
-      </w:r>
-      <w:proofErr w:type="spellEnd"/>
-      <w:r>
-        <w:t xml:space="preserve"> for machine learning-based disease prediction and real-time health tracking.</w:t>
+        <w:t>React.js for an intuitive user interface, Django for backend data processing, and TensorFlow/PyTorch for machine learning-based disease prediction and real-time health tracking.</w:t>
       </w:r>
     </w:p>
     <w:p>
@@ -619,16 +603,18 @@
     <w:p>
       <w:pPr>
         <w:pStyle w:val="BodyText"/>
-        <w:numPr>
-          <w:ilvl w:val="0"/>
-          <w:numId w:val="2"/>
-        </w:numPr>
         <w:spacing w:before="158" w:line="259" w:lineRule="auto"/>
         <w:ind w:right="34"/>
         <w:rPr>
           <w:lang w:val="en-IN"/>
         </w:rPr>
       </w:pPr>
+      <w:r>
+        <w:rPr>
+          <w:lang w:val="en-IN"/>
+        </w:rPr>
+        <w:t>1.</w:t>
+      </w:r>
       <w:r>
         <w:rPr>
           <w:lang w:val="en-IN"/>
@@ -680,21 +666,72 @@
       <w:pPr>
         <w:pStyle w:val="BodyText"/>
         <w:spacing w:before="158" w:line="259" w:lineRule="auto"/>
-        <w:ind w:left="23" w:right="34"/>
-      </w:pPr>
+        <w:ind w:right="34"/>
+        <w:rPr>
+          <w:lang w:val="en-IN"/>
+        </w:rPr>
+      </w:pPr>
+      <w:r>
+        <w:rPr>
+          <w:lang w:val="en-IN"/>
+        </w:rPr>
+        <w:t xml:space="preserve"> 2.</w:t>
+      </w:r>
+      <w:r>
+        <w:rPr>
+          <w:lang w:val="en-IN"/>
+        </w:rPr>
+        <w:t>Personalized Health Recommendations</w:t>
+      </w:r>
     </w:p>
     <w:p>
       <w:pPr>
         <w:pStyle w:val="BodyText"/>
+        <w:numPr>
+          <w:ilvl w:val="0"/>
+          <w:numId w:val="5"/>
+        </w:numPr>
         <w:spacing w:before="158" w:line="259" w:lineRule="auto"/>
-        <w:ind w:left="23" w:right="34"/>
-      </w:pPr>
+        <w:ind w:right="34"/>
+        <w:rPr>
+          <w:lang w:val="en-IN"/>
+        </w:rPr>
+      </w:pPr>
+      <w:r>
+        <w:rPr>
+          <w:lang w:val="en-IN"/>
+        </w:rPr>
+        <w:t>Based on user data, AI suggests diet plans, workout routines, and mental health tips.</w:t>
+      </w:r>
     </w:p>
     <w:p>
       <w:pPr>
         <w:pStyle w:val="BodyText"/>
+        <w:numPr>
+          <w:ilvl w:val="0"/>
+          <w:numId w:val="5"/>
+        </w:numPr>
         <w:spacing w:before="158" w:line="259" w:lineRule="auto"/>
-        <w:ind w:left="23" w:right="34"/>
+        <w:ind w:right="34"/>
+        <w:rPr>
+          <w:lang w:val="en-IN"/>
+        </w:rPr>
+      </w:pPr>
+      <w:r>
+        <w:rPr>
+          <w:lang w:val="en-IN"/>
+        </w:rPr>
+        <w:t>Users set fitness &amp; wellness goals.</w:t>
+      </w:r>
+    </w:p>
+    <w:p>
+      <w:pPr>
+        <w:pStyle w:val="BodyText"/>
+        <w:spacing w:before="158" w:line="259" w:lineRule="auto"/>
+        <w:ind w:right="34"/>
+        <w:rPr>
+          <w:lang w:val="en-IN"/>
+        </w:rPr>
       </w:pPr>
     </w:p>
     <w:sectPr>
@@ -716,6 +753,155 @@
 <file path=word/numbering.xml><?xml version="1.0" encoding="utf-8"?>
 <w:numbering xmlns:wpc="http://schemas.microsoft.com/office/word/2010/wordprocessingCanvas" xmlns:cx="http://schemas.microsoft.com/office/drawing/2014/chartex" xmlns:cx1="http://schemas.microsoft.com/office/drawing/2015/9/8/chartex" xmlns:cx2="http://schemas.microsoft.com/office/drawing/2015/10/21/chartex" xmlns:cx3="http://schemas.microsoft.com/office/drawing/2016/5/9/chartex" xmlns:cx4="http://schemas.microsoft.com/office/drawing/2016/5/10/chartex" xmlns:cx5="http://schemas.microsoft.com/office/drawing/2016/5/11/chartex" xmlns:cx6="http://schemas.microsoft.com/office/drawing/2016/5/12/chartex" xmlns:cx7="http://schemas.microsoft.com/office/drawing/2016/5/13/chartex" xmlns:cx8="http://schemas.microsoft.com/office/drawing/2016/5/14/chartex" xmlns:mc="http://schemas.openxmlformats.org/markup-compatibility/2006" xmlns:aink="http://schemas.microsoft.com/office/drawing/2016/ink" xmlns:am3d="http://schemas.microsoft.com/office/drawing/2017/model3d" xmlns:o="urn:schemas-microsoft-com:office:office" xmlns:oel="http://schemas.microsoft.com/office/2019/extlst" xmlns:r="http://schemas.openxmlformats.org/officeDocument/2006/relationships" xmlns:m="http://schemas.openxmlformats.org/officeDocument/2006/math" xmlns:v="urn:schemas-microsoft-com:vml" xmlns:wp14="http://schemas.microsoft.com/office/word/2010/wordprocessingDrawing" xmlns:wp="http://schemas.openxmlformats.org/drawingml/2006/wordprocessingDrawing" xmlns:w10="urn:schemas-microsoft-com:office:word" xmlns:w="http://schemas.openxmlformats.org/wordprocessingml/2006/main" xmlns:w14="http://schemas.microsoft.com/office/word/2010/wordml" xmlns:w15="http://schemas.microsoft.com/office/word/2012/wordml" xmlns:w16cex="http://schemas.microsoft.com/office/word/2018/wordml/cex" xmlns:w16cid="http://schemas.microsoft.com/office/word/2016/wordml/cid" xmlns:w16="http://schemas.microsoft.com/office/word/2018/wordml" xmlns:w16du="http://schemas.microsoft.com/office/word/2023/wordml/word16du" xmlns:w16sdtdh="http://schemas.microsoft.com/office/word/2020/wordml/sdtdatahash" xmlns:w16sdtfl="http://schemas.microsoft.com/office/word/2024/wordml/sdtformatlock" xmlns:w16se="http://schemas.microsoft.com/office/word/2015/wordml/symex" xmlns:wpg="http://schemas.microsoft.com/office/word/2010/wordprocessingGroup" xmlns:wpi="http://schemas.microsoft.com/office/word/2010/wordprocessingInk" xmlns:wne="http://schemas.microsoft.com/office/word/2006/wordml" xmlns:wps="http://schemas.microsoft.com/office/word/2010/wordprocessingShape" mc:Ignorable="w14 w15 w16se w16cid w16 w16cex w16sdtdh w16sdtfl w16du wp14">
   <w:abstractNum w:abstractNumId="0" w15:restartNumberingAfterBreak="0">
+    <w:nsid w:val="3D7861A1"/>
+    <w:multiLevelType w:val="multilevel"/>
+    <w:tmpl w:val="34FAB19C"/>
+    <w:lvl w:ilvl="0">
+      <w:start w:val="1"/>
+      <w:numFmt w:val="bullet"/>
+      <w:lvlText w:val=""/>
+      <w:lvlJc w:val="left"/>
+      <w:pPr>
+        <w:tabs>
+          <w:tab w:val="num" w:pos="720"/>
+        </w:tabs>
+        <w:ind w:left="720" w:hanging="360"/>
+      </w:pPr>
+      <w:rPr>
+        <w:rFonts w:ascii="Symbol" w:hAnsi="Symbol" w:hint="default"/>
+        <w:sz w:val="20"/>
+      </w:rPr>
+    </w:lvl>
+    <w:lvl w:ilvl="1" w:tentative="1">
+      <w:start w:val="1"/>
+      <w:numFmt w:val="bullet"/>
+      <w:lvlText w:val="o"/>
+      <w:lvlJc w:val="left"/>
+      <w:pPr>
+        <w:tabs>
+          <w:tab w:val="num" w:pos="1440"/>
+        </w:tabs>
+        <w:ind w:left="1440" w:hanging="360"/>
+      </w:pPr>
+      <w:rPr>
+        <w:rFonts w:ascii="Courier New" w:hAnsi="Courier New" w:hint="default"/>
+        <w:sz w:val="20"/>
+      </w:rPr>
+    </w:lvl>
+    <w:lvl w:ilvl="2" w:tentative="1">
+      <w:start w:val="1"/>
+      <w:numFmt w:val="bullet"/>
+      <w:lvlText w:val=""/>
+      <w:lvlJc w:val="left"/>
+      <w:pPr>
+        <w:tabs>
+          <w:tab w:val="num" w:pos="2160"/>
+        </w:tabs>
+        <w:ind w:left="2160" w:hanging="360"/>
+      </w:pPr>
+      <w:rPr>
+        <w:rFonts w:ascii="Wingdings" w:hAnsi="Wingdings" w:hint="default"/>
+        <w:sz w:val="20"/>
+      </w:rPr>
+    </w:lvl>
+    <w:lvl w:ilvl="3" w:tentative="1">
+      <w:start w:val="1"/>
+      <w:numFmt w:val="bullet"/>
+      <w:lvlText w:val=""/>
+      <w:lvlJc w:val="left"/>
+      <w:pPr>
+        <w:tabs>
+          <w:tab w:val="num" w:pos="2880"/>
+        </w:tabs>
+        <w:ind w:left="2880" w:hanging="360"/>
+      </w:pPr>
+      <w:rPr>
+        <w:rFonts w:ascii="Wingdings" w:hAnsi="Wingdings" w:hint="default"/>
+        <w:sz w:val="20"/>
+      </w:rPr>
+    </w:lvl>
+    <w:lvl w:ilvl="4" w:tentative="1">
+      <w:start w:val="1"/>
+      <w:numFmt w:val="bullet"/>
+      <w:lvlText w:val=""/>
+      <w:lvlJc w:val="left"/>
+      <w:pPr>
+        <w:tabs>
+          <w:tab w:val="num" w:pos="3600"/>
+        </w:tabs>
+        <w:ind w:left="3600" w:hanging="360"/>
+      </w:pPr>
+      <w:rPr>
+        <w:rFonts w:ascii="Wingdings" w:hAnsi="Wingdings" w:hint="default"/>
+        <w:sz w:val="20"/>
+      </w:rPr>
+    </w:lvl>
+    <w:lvl w:ilvl="5" w:tentative="1">
+      <w:start w:val="1"/>
+      <w:numFmt w:val="bullet"/>
+      <w:lvlText w:val=""/>
+      <w:lvlJc w:val="left"/>
+      <w:pPr>
+        <w:tabs>
+          <w:tab w:val="num" w:pos="4320"/>
+        </w:tabs>
+        <w:ind w:left="4320" w:hanging="360"/>
+      </w:pPr>
+      <w:rPr>
+        <w:rFonts w:ascii="Wingdings" w:hAnsi="Wingdings" w:hint="default"/>
+        <w:sz w:val="20"/>
+      </w:rPr>
+    </w:lvl>
+    <w:lvl w:ilvl="6" w:tentative="1">
+      <w:start w:val="1"/>
+      <w:numFmt w:val="bullet"/>
+      <w:lvlText w:val=""/>
+      <w:lvlJc w:val="left"/>
+      <w:pPr>
+        <w:tabs>
+          <w:tab w:val="num" w:pos="5040"/>
+        </w:tabs>
+        <w:ind w:left="5040" w:hanging="360"/>
+      </w:pPr>
+      <w:rPr>
+        <w:rFonts w:ascii="Wingdings" w:hAnsi="Wingdings" w:hint="default"/>
+        <w:sz w:val="20"/>
+      </w:rPr>
+    </w:lvl>
+    <w:lvl w:ilvl="7" w:tentative="1">
+      <w:start w:val="1"/>
+      <w:numFmt w:val="bullet"/>
+      <w:lvlText w:val=""/>
+      <w:lvlJc w:val="left"/>
+      <w:pPr>
+        <w:tabs>
+          <w:tab w:val="num" w:pos="5760"/>
+        </w:tabs>
+        <w:ind w:left="5760" w:hanging="360"/>
+      </w:pPr>
+      <w:rPr>
+        <w:rFonts w:ascii="Wingdings" w:hAnsi="Wingdings" w:hint="default"/>
+        <w:sz w:val="20"/>
+      </w:rPr>
+    </w:lvl>
+    <w:lvl w:ilvl="8" w:tentative="1">
+      <w:start w:val="1"/>
+      <w:numFmt w:val="bullet"/>
+      <w:lvlText w:val=""/>
+      <w:lvlJc w:val="left"/>
+      <w:pPr>
+        <w:tabs>
+          <w:tab w:val="num" w:pos="6480"/>
+        </w:tabs>
+        <w:ind w:left="6480" w:hanging="360"/>
+      </w:pPr>
+      <w:rPr>
+        <w:rFonts w:ascii="Wingdings" w:hAnsi="Wingdings" w:hint="default"/>
+        <w:sz w:val="20"/>
+      </w:rPr>
+    </w:lvl>
+  </w:abstractNum>
+  <w:abstractNum w:abstractNumId="1" w15:restartNumberingAfterBreak="0">
     <w:nsid w:val="498B1A32"/>
     <w:multiLevelType w:val="hybridMultilevel"/>
     <w:tmpl w:val="AB648F34"/>
@@ -804,7 +990,7 @@
       </w:pPr>
     </w:lvl>
   </w:abstractNum>
-  <w:abstractNum w:abstractNumId="1" w15:restartNumberingAfterBreak="0">
+  <w:abstractNum w:abstractNumId="2" w15:restartNumberingAfterBreak="0">
     <w:nsid w:val="5E4A7DE0"/>
     <w:multiLevelType w:val="multilevel"/>
     <w:tmpl w:val="A7B6A0EC"/>
@@ -953,7 +1139,7 @@
       </w:rPr>
     </w:lvl>
   </w:abstractNum>
-  <w:abstractNum w:abstractNumId="2" w15:restartNumberingAfterBreak="0">
+  <w:abstractNum w:abstractNumId="3" w15:restartNumberingAfterBreak="0">
     <w:nsid w:val="6B457C11"/>
     <w:multiLevelType w:val="hybridMultilevel"/>
     <w:tmpl w:val="E11A27FE"/>
@@ -1039,14 +1225,169 @@
       </w:pPr>
     </w:lvl>
   </w:abstractNum>
+  <w:abstractNum w:abstractNumId="4" w15:restartNumberingAfterBreak="0">
+    <w:nsid w:val="747452AA"/>
+    <w:multiLevelType w:val="multilevel"/>
+    <w:tmpl w:val="2BDCFF12"/>
+    <w:lvl w:ilvl="0">
+      <w:start w:val="1"/>
+      <w:numFmt w:val="bullet"/>
+      <w:lvlText w:val=""/>
+      <w:lvlJc w:val="left"/>
+      <w:pPr>
+        <w:tabs>
+          <w:tab w:val="num" w:pos="720"/>
+        </w:tabs>
+        <w:ind w:left="720" w:hanging="360"/>
+      </w:pPr>
+      <w:rPr>
+        <w:rFonts w:ascii="Symbol" w:hAnsi="Symbol" w:hint="default"/>
+        <w:sz w:val="20"/>
+      </w:rPr>
+    </w:lvl>
+    <w:lvl w:ilvl="1" w:tentative="1">
+      <w:start w:val="1"/>
+      <w:numFmt w:val="bullet"/>
+      <w:lvlText w:val="o"/>
+      <w:lvlJc w:val="left"/>
+      <w:pPr>
+        <w:tabs>
+          <w:tab w:val="num" w:pos="1440"/>
+        </w:tabs>
+        <w:ind w:left="1440" w:hanging="360"/>
+      </w:pPr>
+      <w:rPr>
+        <w:rFonts w:ascii="Courier New" w:hAnsi="Courier New" w:hint="default"/>
+        <w:sz w:val="20"/>
+      </w:rPr>
+    </w:lvl>
+    <w:lvl w:ilvl="2" w:tentative="1">
+      <w:start w:val="1"/>
+      <w:numFmt w:val="bullet"/>
+      <w:lvlText w:val=""/>
+      <w:lvlJc w:val="left"/>
+      <w:pPr>
+        <w:tabs>
+          <w:tab w:val="num" w:pos="2160"/>
+        </w:tabs>
+        <w:ind w:left="2160" w:hanging="360"/>
+      </w:pPr>
+      <w:rPr>
+        <w:rFonts w:ascii="Wingdings" w:hAnsi="Wingdings" w:hint="default"/>
+        <w:sz w:val="20"/>
+      </w:rPr>
+    </w:lvl>
+    <w:lvl w:ilvl="3" w:tentative="1">
+      <w:start w:val="1"/>
+      <w:numFmt w:val="bullet"/>
+      <w:lvlText w:val=""/>
+      <w:lvlJc w:val="left"/>
+      <w:pPr>
+        <w:tabs>
+          <w:tab w:val="num" w:pos="2880"/>
+        </w:tabs>
+        <w:ind w:left="2880" w:hanging="360"/>
+      </w:pPr>
+      <w:rPr>
+        <w:rFonts w:ascii="Wingdings" w:hAnsi="Wingdings" w:hint="default"/>
+        <w:sz w:val="20"/>
+      </w:rPr>
+    </w:lvl>
+    <w:lvl w:ilvl="4" w:tentative="1">
+      <w:start w:val="1"/>
+      <w:numFmt w:val="bullet"/>
+      <w:lvlText w:val=""/>
+      <w:lvlJc w:val="left"/>
+      <w:pPr>
+        <w:tabs>
+          <w:tab w:val="num" w:pos="3600"/>
+        </w:tabs>
+        <w:ind w:left="3600" w:hanging="360"/>
+      </w:pPr>
+      <w:rPr>
+        <w:rFonts w:ascii="Wingdings" w:hAnsi="Wingdings" w:hint="default"/>
+        <w:sz w:val="20"/>
+      </w:rPr>
+    </w:lvl>
+    <w:lvl w:ilvl="5" w:tentative="1">
+      <w:start w:val="1"/>
+      <w:numFmt w:val="bullet"/>
+      <w:lvlText w:val=""/>
+      <w:lvlJc w:val="left"/>
+      <w:pPr>
+        <w:tabs>
+          <w:tab w:val="num" w:pos="4320"/>
+        </w:tabs>
+        <w:ind w:left="4320" w:hanging="360"/>
+      </w:pPr>
+      <w:rPr>
+        <w:rFonts w:ascii="Wingdings" w:hAnsi="Wingdings" w:hint="default"/>
+        <w:sz w:val="20"/>
+      </w:rPr>
+    </w:lvl>
+    <w:lvl w:ilvl="6" w:tentative="1">
+      <w:start w:val="1"/>
+      <w:numFmt w:val="bullet"/>
+      <w:lvlText w:val=""/>
+      <w:lvlJc w:val="left"/>
+      <w:pPr>
+        <w:tabs>
+          <w:tab w:val="num" w:pos="5040"/>
+        </w:tabs>
+        <w:ind w:left="5040" w:hanging="360"/>
+      </w:pPr>
+      <w:rPr>
+        <w:rFonts w:ascii="Wingdings" w:hAnsi="Wingdings" w:hint="default"/>
+        <w:sz w:val="20"/>
+      </w:rPr>
+    </w:lvl>
+    <w:lvl w:ilvl="7" w:tentative="1">
+      <w:start w:val="1"/>
+      <w:numFmt w:val="bullet"/>
+      <w:lvlText w:val=""/>
+      <w:lvlJc w:val="left"/>
+      <w:pPr>
+        <w:tabs>
+          <w:tab w:val="num" w:pos="5760"/>
+        </w:tabs>
+        <w:ind w:left="5760" w:hanging="360"/>
+      </w:pPr>
+      <w:rPr>
+        <w:rFonts w:ascii="Wingdings" w:hAnsi="Wingdings" w:hint="default"/>
+        <w:sz w:val="20"/>
+      </w:rPr>
+    </w:lvl>
+    <w:lvl w:ilvl="8" w:tentative="1">
+      <w:start w:val="1"/>
+      <w:numFmt w:val="bullet"/>
+      <w:lvlText w:val=""/>
+      <w:lvlJc w:val="left"/>
+      <w:pPr>
+        <w:tabs>
+          <w:tab w:val="num" w:pos="6480"/>
+        </w:tabs>
+        <w:ind w:left="6480" w:hanging="360"/>
+      </w:pPr>
+      <w:rPr>
+        <w:rFonts w:ascii="Wingdings" w:hAnsi="Wingdings" w:hint="default"/>
+        <w:sz w:val="20"/>
+      </w:rPr>
+    </w:lvl>
+  </w:abstractNum>
   <w:num w:numId="1" w16cid:durableId="338118658">
+    <w:abstractNumId w:val="2"/>
+  </w:num>
+  <w:num w:numId="2" w16cid:durableId="229385197">
+    <w:abstractNumId w:val="3"/>
+  </w:num>
+  <w:num w:numId="3" w16cid:durableId="391854015">
     <w:abstractNumId w:val="1"/>
   </w:num>
-  <w:num w:numId="2" w16cid:durableId="229385197">
-    <w:abstractNumId w:val="2"/>
+  <w:num w:numId="4" w16cid:durableId="649482886">
+    <w:abstractNumId w:val="0"/>
   </w:num>
-  <w:num w:numId="3" w16cid:durableId="391854015">
-    <w:abstractNumId w:val="0"/>
+  <w:num w:numId="5" w16cid:durableId="128936723">
+    <w:abstractNumId w:val="4"/>
   </w:num>
 </w:numbering>
 </file>

</xml_diff>

<commit_message>
user and feature 3
</commit_message>
<xml_diff>
--- a/abstract.docx
+++ b/abstract.docx
@@ -213,7 +213,15 @@
         <w:t xml:space="preserve"> </w:t>
       </w:r>
       <w:r>
-        <w:t>assist users in monitoring their health, analysing symptoms, and receiving AI-driven medical insights. The system uses</w:t>
+        <w:t xml:space="preserve">assist users in monitoring their health, </w:t>
+      </w:r>
+      <w:proofErr w:type="spellStart"/>
+      <w:r>
+        <w:t>analysing</w:t>
+      </w:r>
+      <w:proofErr w:type="spellEnd"/>
+      <w:r>
+        <w:t xml:space="preserve"> symptoms, and receiving AI-driven medical insights. The system uses</w:t>
       </w:r>
       <w:r>
         <w:rPr>
@@ -222,7 +230,15 @@
         <w:t xml:space="preserve"> </w:t>
       </w:r>
       <w:r>
-        <w:t>React.js for an intuitive user interface, Django for backend data processing, and TensorFlow/PyTorch for machine learning-based disease prediction and real-time health tracking.</w:t>
+        <w:t>React.js for an intuitive user interface, Django for backend data processing, and TensorFlow/</w:t>
+      </w:r>
+      <w:proofErr w:type="spellStart"/>
+      <w:r>
+        <w:t>PyTorch</w:t>
+      </w:r>
+      <w:proofErr w:type="spellEnd"/>
+      <w:r>
+        <w:t xml:space="preserve"> for machine learning-based disease prediction and real-time health tracking.</w:t>
       </w:r>
     </w:p>
     <w:p>
@@ -723,6 +739,89 @@
         </w:rPr>
         <w:t>Users set fitness &amp; wellness goals.</w:t>
       </w:r>
+    </w:p>
+    <w:p>
+      <w:pPr>
+        <w:pStyle w:val="BodyText"/>
+        <w:spacing w:before="158" w:line="259" w:lineRule="auto"/>
+        <w:ind w:right="34"/>
+        <w:rPr>
+          <w:lang w:val="en-IN"/>
+        </w:rPr>
+      </w:pPr>
+      <w:r>
+        <w:rPr>
+          <w:lang w:val="en-IN"/>
+        </w:rPr>
+        <w:t>3.</w:t>
+      </w:r>
+      <w:r>
+        <w:rPr>
+          <w:rFonts w:ascii="Times New Roman" w:eastAsia="Times New Roman" w:hAnsi="Times New Roman" w:cs="Times New Roman"/>
+          <w:b/>
+          <w:bCs/>
+          <w:sz w:val="24"/>
+          <w:szCs w:val="24"/>
+          <w:lang w:val="en-IN" w:eastAsia="en-IN"/>
+        </w:rPr>
+        <w:t xml:space="preserve"> </w:t>
+      </w:r>
+      <w:r>
+        <w:rPr>
+          <w:lang w:val="en-IN"/>
+        </w:rPr>
+        <w:t>Medical Record &amp; Appointment Management</w:t>
+      </w:r>
+    </w:p>
+    <w:p>
+      <w:pPr>
+        <w:pStyle w:val="BodyText"/>
+        <w:numPr>
+          <w:ilvl w:val="0"/>
+          <w:numId w:val="6"/>
+        </w:numPr>
+        <w:spacing w:before="158" w:line="259" w:lineRule="auto"/>
+        <w:ind w:right="34"/>
+        <w:rPr>
+          <w:lang w:val="en-IN"/>
+        </w:rPr>
+      </w:pPr>
+      <w:r>
+        <w:rPr>
+          <w:lang w:val="en-IN"/>
+        </w:rPr>
+        <w:t>Stores medical history, prescriptions, and test reports.</w:t>
+      </w:r>
+    </w:p>
+    <w:p>
+      <w:pPr>
+        <w:pStyle w:val="BodyText"/>
+        <w:numPr>
+          <w:ilvl w:val="0"/>
+          <w:numId w:val="6"/>
+        </w:numPr>
+        <w:spacing w:before="158" w:line="259" w:lineRule="auto"/>
+        <w:ind w:right="34"/>
+        <w:rPr>
+          <w:lang w:val="en-IN"/>
+        </w:rPr>
+      </w:pPr>
+      <w:r>
+        <w:rPr>
+          <w:lang w:val="en-IN"/>
+        </w:rPr>
+        <w:t>Users can schedule doctor appointments &amp; set medication reminders.</w:t>
+      </w:r>
+    </w:p>
+    <w:p>
+      <w:pPr>
+        <w:pStyle w:val="BodyText"/>
+        <w:spacing w:before="158" w:line="259" w:lineRule="auto"/>
+        <w:ind w:right="34"/>
+        <w:rPr>
+          <w:lang w:val="en-IN"/>
+        </w:rPr>
+      </w:pPr>
     </w:p>
     <w:p>
       <w:pPr>
@@ -991,6 +1090,155 @@
     </w:lvl>
   </w:abstractNum>
   <w:abstractNum w:abstractNumId="2" w15:restartNumberingAfterBreak="0">
+    <w:nsid w:val="53007E59"/>
+    <w:multiLevelType w:val="multilevel"/>
+    <w:tmpl w:val="F10CD9BE"/>
+    <w:lvl w:ilvl="0">
+      <w:start w:val="1"/>
+      <w:numFmt w:val="bullet"/>
+      <w:lvlText w:val=""/>
+      <w:lvlJc w:val="left"/>
+      <w:pPr>
+        <w:tabs>
+          <w:tab w:val="num" w:pos="720"/>
+        </w:tabs>
+        <w:ind w:left="720" w:hanging="360"/>
+      </w:pPr>
+      <w:rPr>
+        <w:rFonts w:ascii="Symbol" w:hAnsi="Symbol" w:hint="default"/>
+        <w:sz w:val="20"/>
+      </w:rPr>
+    </w:lvl>
+    <w:lvl w:ilvl="1" w:tentative="1">
+      <w:start w:val="1"/>
+      <w:numFmt w:val="bullet"/>
+      <w:lvlText w:val="o"/>
+      <w:lvlJc w:val="left"/>
+      <w:pPr>
+        <w:tabs>
+          <w:tab w:val="num" w:pos="1440"/>
+        </w:tabs>
+        <w:ind w:left="1440" w:hanging="360"/>
+      </w:pPr>
+      <w:rPr>
+        <w:rFonts w:ascii="Courier New" w:hAnsi="Courier New" w:hint="default"/>
+        <w:sz w:val="20"/>
+      </w:rPr>
+    </w:lvl>
+    <w:lvl w:ilvl="2" w:tentative="1">
+      <w:start w:val="1"/>
+      <w:numFmt w:val="bullet"/>
+      <w:lvlText w:val=""/>
+      <w:lvlJc w:val="left"/>
+      <w:pPr>
+        <w:tabs>
+          <w:tab w:val="num" w:pos="2160"/>
+        </w:tabs>
+        <w:ind w:left="2160" w:hanging="360"/>
+      </w:pPr>
+      <w:rPr>
+        <w:rFonts w:ascii="Wingdings" w:hAnsi="Wingdings" w:hint="default"/>
+        <w:sz w:val="20"/>
+      </w:rPr>
+    </w:lvl>
+    <w:lvl w:ilvl="3" w:tentative="1">
+      <w:start w:val="1"/>
+      <w:numFmt w:val="bullet"/>
+      <w:lvlText w:val=""/>
+      <w:lvlJc w:val="left"/>
+      <w:pPr>
+        <w:tabs>
+          <w:tab w:val="num" w:pos="2880"/>
+        </w:tabs>
+        <w:ind w:left="2880" w:hanging="360"/>
+      </w:pPr>
+      <w:rPr>
+        <w:rFonts w:ascii="Wingdings" w:hAnsi="Wingdings" w:hint="default"/>
+        <w:sz w:val="20"/>
+      </w:rPr>
+    </w:lvl>
+    <w:lvl w:ilvl="4" w:tentative="1">
+      <w:start w:val="1"/>
+      <w:numFmt w:val="bullet"/>
+      <w:lvlText w:val=""/>
+      <w:lvlJc w:val="left"/>
+      <w:pPr>
+        <w:tabs>
+          <w:tab w:val="num" w:pos="3600"/>
+        </w:tabs>
+        <w:ind w:left="3600" w:hanging="360"/>
+      </w:pPr>
+      <w:rPr>
+        <w:rFonts w:ascii="Wingdings" w:hAnsi="Wingdings" w:hint="default"/>
+        <w:sz w:val="20"/>
+      </w:rPr>
+    </w:lvl>
+    <w:lvl w:ilvl="5" w:tentative="1">
+      <w:start w:val="1"/>
+      <w:numFmt w:val="bullet"/>
+      <w:lvlText w:val=""/>
+      <w:lvlJc w:val="left"/>
+      <w:pPr>
+        <w:tabs>
+          <w:tab w:val="num" w:pos="4320"/>
+        </w:tabs>
+        <w:ind w:left="4320" w:hanging="360"/>
+      </w:pPr>
+      <w:rPr>
+        <w:rFonts w:ascii="Wingdings" w:hAnsi="Wingdings" w:hint="default"/>
+        <w:sz w:val="20"/>
+      </w:rPr>
+    </w:lvl>
+    <w:lvl w:ilvl="6" w:tentative="1">
+      <w:start w:val="1"/>
+      <w:numFmt w:val="bullet"/>
+      <w:lvlText w:val=""/>
+      <w:lvlJc w:val="left"/>
+      <w:pPr>
+        <w:tabs>
+          <w:tab w:val="num" w:pos="5040"/>
+        </w:tabs>
+        <w:ind w:left="5040" w:hanging="360"/>
+      </w:pPr>
+      <w:rPr>
+        <w:rFonts w:ascii="Wingdings" w:hAnsi="Wingdings" w:hint="default"/>
+        <w:sz w:val="20"/>
+      </w:rPr>
+    </w:lvl>
+    <w:lvl w:ilvl="7" w:tentative="1">
+      <w:start w:val="1"/>
+      <w:numFmt w:val="bullet"/>
+      <w:lvlText w:val=""/>
+      <w:lvlJc w:val="left"/>
+      <w:pPr>
+        <w:tabs>
+          <w:tab w:val="num" w:pos="5760"/>
+        </w:tabs>
+        <w:ind w:left="5760" w:hanging="360"/>
+      </w:pPr>
+      <w:rPr>
+        <w:rFonts w:ascii="Wingdings" w:hAnsi="Wingdings" w:hint="default"/>
+        <w:sz w:val="20"/>
+      </w:rPr>
+    </w:lvl>
+    <w:lvl w:ilvl="8" w:tentative="1">
+      <w:start w:val="1"/>
+      <w:numFmt w:val="bullet"/>
+      <w:lvlText w:val=""/>
+      <w:lvlJc w:val="left"/>
+      <w:pPr>
+        <w:tabs>
+          <w:tab w:val="num" w:pos="6480"/>
+        </w:tabs>
+        <w:ind w:left="6480" w:hanging="360"/>
+      </w:pPr>
+      <w:rPr>
+        <w:rFonts w:ascii="Wingdings" w:hAnsi="Wingdings" w:hint="default"/>
+        <w:sz w:val="20"/>
+      </w:rPr>
+    </w:lvl>
+  </w:abstractNum>
+  <w:abstractNum w:abstractNumId="3" w15:restartNumberingAfterBreak="0">
     <w:nsid w:val="5E4A7DE0"/>
     <w:multiLevelType w:val="multilevel"/>
     <w:tmpl w:val="A7B6A0EC"/>
@@ -1139,7 +1387,7 @@
       </w:rPr>
     </w:lvl>
   </w:abstractNum>
-  <w:abstractNum w:abstractNumId="3" w15:restartNumberingAfterBreak="0">
+  <w:abstractNum w:abstractNumId="4" w15:restartNumberingAfterBreak="0">
     <w:nsid w:val="6B457C11"/>
     <w:multiLevelType w:val="hybridMultilevel"/>
     <w:tmpl w:val="E11A27FE"/>
@@ -1225,7 +1473,7 @@
       </w:pPr>
     </w:lvl>
   </w:abstractNum>
-  <w:abstractNum w:abstractNumId="4" w15:restartNumberingAfterBreak="0">
+  <w:abstractNum w:abstractNumId="5" w15:restartNumberingAfterBreak="0">
     <w:nsid w:val="747452AA"/>
     <w:multiLevelType w:val="multilevel"/>
     <w:tmpl w:val="2BDCFF12"/>
@@ -1375,10 +1623,10 @@
     </w:lvl>
   </w:abstractNum>
   <w:num w:numId="1" w16cid:durableId="338118658">
-    <w:abstractNumId w:val="2"/>
+    <w:abstractNumId w:val="3"/>
   </w:num>
   <w:num w:numId="2" w16cid:durableId="229385197">
-    <w:abstractNumId w:val="3"/>
+    <w:abstractNumId w:val="4"/>
   </w:num>
   <w:num w:numId="3" w16cid:durableId="391854015">
     <w:abstractNumId w:val="1"/>
@@ -1387,7 +1635,10 @@
     <w:abstractNumId w:val="0"/>
   </w:num>
   <w:num w:numId="5" w16cid:durableId="128936723">
-    <w:abstractNumId w:val="4"/>
+    <w:abstractNumId w:val="5"/>
+  </w:num>
+  <w:num w:numId="6" w16cid:durableId="2708803">
+    <w:abstractNumId w:val="2"/>
   </w:num>
 </w:numbering>
 </file>
@@ -1840,6 +2091,19 @@
     <w:uiPriority w:val="1"/>
     <w:qFormat/>
   </w:style>
+  <w:style w:type="paragraph" w:styleId="NormalWeb">
+    <w:name w:val="Normal (Web)"/>
+    <w:basedOn w:val="Normal"/>
+    <w:uiPriority w:val="99"/>
+    <w:semiHidden/>
+    <w:unhideWhenUsed/>
+    <w:rsid w:val="00C22E49"/>
+    <w:rPr>
+      <w:rFonts w:ascii="Times New Roman" w:hAnsi="Times New Roman" w:cs="Times New Roman"/>
+      <w:sz w:val="24"/>
+      <w:szCs w:val="24"/>
+    </w:rPr>
+  </w:style>
 </w:styles>
 </file>
 

</xml_diff>

<commit_message>
user and feature 4
</commit_message>
<xml_diff>
--- a/abstract.docx
+++ b/abstract.docx
@@ -822,6 +822,49 @@
           <w:lang w:val="en-IN"/>
         </w:rPr>
       </w:pPr>
+      <w:r>
+        <w:rPr>
+          <w:lang w:val="en-IN"/>
+        </w:rPr>
+        <w:t>4.</w:t>
+      </w:r>
+      <w:r>
+        <w:rPr>
+          <w:rFonts w:ascii="Times New Roman" w:eastAsia="Times New Roman" w:hAnsi="Times New Roman" w:cs="Times New Roman"/>
+          <w:b/>
+          <w:bCs/>
+          <w:sz w:val="24"/>
+          <w:szCs w:val="24"/>
+          <w:lang w:val="en-IN" w:eastAsia="en-IN"/>
+        </w:rPr>
+        <w:t xml:space="preserve"> </w:t>
+      </w:r>
+      <w:r>
+        <w:rPr>
+          <w:lang w:val="en-IN"/>
+        </w:rPr>
+        <w:t>Emergency Alerts &amp; Notifications</w:t>
+      </w:r>
+    </w:p>
+    <w:p>
+      <w:pPr>
+        <w:pStyle w:val="BodyText"/>
+        <w:numPr>
+          <w:ilvl w:val="0"/>
+          <w:numId w:val="7"/>
+        </w:numPr>
+        <w:spacing w:before="158" w:line="259" w:lineRule="auto"/>
+        <w:ind w:right="34"/>
+        <w:rPr>
+          <w:lang w:val="en-IN"/>
+        </w:rPr>
+      </w:pPr>
+      <w:r>
+        <w:rPr>
+          <w:lang w:val="en-IN"/>
+        </w:rPr>
+        <w:t>Notifies emergency contacts or doctors in case of critical health conditions.</w:t>
+      </w:r>
     </w:p>
     <w:p>
       <w:pPr>
@@ -1239,6 +1282,155 @@
     </w:lvl>
   </w:abstractNum>
   <w:abstractNum w:abstractNumId="3" w15:restartNumberingAfterBreak="0">
+    <w:nsid w:val="5681485A"/>
+    <w:multiLevelType w:val="multilevel"/>
+    <w:tmpl w:val="C0B687BC"/>
+    <w:lvl w:ilvl="0">
+      <w:start w:val="1"/>
+      <w:numFmt w:val="bullet"/>
+      <w:lvlText w:val=""/>
+      <w:lvlJc w:val="left"/>
+      <w:pPr>
+        <w:tabs>
+          <w:tab w:val="num" w:pos="720"/>
+        </w:tabs>
+        <w:ind w:left="720" w:hanging="360"/>
+      </w:pPr>
+      <w:rPr>
+        <w:rFonts w:ascii="Symbol" w:hAnsi="Symbol" w:hint="default"/>
+        <w:sz w:val="20"/>
+      </w:rPr>
+    </w:lvl>
+    <w:lvl w:ilvl="1" w:tentative="1">
+      <w:start w:val="1"/>
+      <w:numFmt w:val="bullet"/>
+      <w:lvlText w:val="o"/>
+      <w:lvlJc w:val="left"/>
+      <w:pPr>
+        <w:tabs>
+          <w:tab w:val="num" w:pos="1440"/>
+        </w:tabs>
+        <w:ind w:left="1440" w:hanging="360"/>
+      </w:pPr>
+      <w:rPr>
+        <w:rFonts w:ascii="Courier New" w:hAnsi="Courier New" w:hint="default"/>
+        <w:sz w:val="20"/>
+      </w:rPr>
+    </w:lvl>
+    <w:lvl w:ilvl="2" w:tentative="1">
+      <w:start w:val="1"/>
+      <w:numFmt w:val="bullet"/>
+      <w:lvlText w:val=""/>
+      <w:lvlJc w:val="left"/>
+      <w:pPr>
+        <w:tabs>
+          <w:tab w:val="num" w:pos="2160"/>
+        </w:tabs>
+        <w:ind w:left="2160" w:hanging="360"/>
+      </w:pPr>
+      <w:rPr>
+        <w:rFonts w:ascii="Wingdings" w:hAnsi="Wingdings" w:hint="default"/>
+        <w:sz w:val="20"/>
+      </w:rPr>
+    </w:lvl>
+    <w:lvl w:ilvl="3" w:tentative="1">
+      <w:start w:val="1"/>
+      <w:numFmt w:val="bullet"/>
+      <w:lvlText w:val=""/>
+      <w:lvlJc w:val="left"/>
+      <w:pPr>
+        <w:tabs>
+          <w:tab w:val="num" w:pos="2880"/>
+        </w:tabs>
+        <w:ind w:left="2880" w:hanging="360"/>
+      </w:pPr>
+      <w:rPr>
+        <w:rFonts w:ascii="Wingdings" w:hAnsi="Wingdings" w:hint="default"/>
+        <w:sz w:val="20"/>
+      </w:rPr>
+    </w:lvl>
+    <w:lvl w:ilvl="4" w:tentative="1">
+      <w:start w:val="1"/>
+      <w:numFmt w:val="bullet"/>
+      <w:lvlText w:val=""/>
+      <w:lvlJc w:val="left"/>
+      <w:pPr>
+        <w:tabs>
+          <w:tab w:val="num" w:pos="3600"/>
+        </w:tabs>
+        <w:ind w:left="3600" w:hanging="360"/>
+      </w:pPr>
+      <w:rPr>
+        <w:rFonts w:ascii="Wingdings" w:hAnsi="Wingdings" w:hint="default"/>
+        <w:sz w:val="20"/>
+      </w:rPr>
+    </w:lvl>
+    <w:lvl w:ilvl="5" w:tentative="1">
+      <w:start w:val="1"/>
+      <w:numFmt w:val="bullet"/>
+      <w:lvlText w:val=""/>
+      <w:lvlJc w:val="left"/>
+      <w:pPr>
+        <w:tabs>
+          <w:tab w:val="num" w:pos="4320"/>
+        </w:tabs>
+        <w:ind w:left="4320" w:hanging="360"/>
+      </w:pPr>
+      <w:rPr>
+        <w:rFonts w:ascii="Wingdings" w:hAnsi="Wingdings" w:hint="default"/>
+        <w:sz w:val="20"/>
+      </w:rPr>
+    </w:lvl>
+    <w:lvl w:ilvl="6" w:tentative="1">
+      <w:start w:val="1"/>
+      <w:numFmt w:val="bullet"/>
+      <w:lvlText w:val=""/>
+      <w:lvlJc w:val="left"/>
+      <w:pPr>
+        <w:tabs>
+          <w:tab w:val="num" w:pos="5040"/>
+        </w:tabs>
+        <w:ind w:left="5040" w:hanging="360"/>
+      </w:pPr>
+      <w:rPr>
+        <w:rFonts w:ascii="Wingdings" w:hAnsi="Wingdings" w:hint="default"/>
+        <w:sz w:val="20"/>
+      </w:rPr>
+    </w:lvl>
+    <w:lvl w:ilvl="7" w:tentative="1">
+      <w:start w:val="1"/>
+      <w:numFmt w:val="bullet"/>
+      <w:lvlText w:val=""/>
+      <w:lvlJc w:val="left"/>
+      <w:pPr>
+        <w:tabs>
+          <w:tab w:val="num" w:pos="5760"/>
+        </w:tabs>
+        <w:ind w:left="5760" w:hanging="360"/>
+      </w:pPr>
+      <w:rPr>
+        <w:rFonts w:ascii="Wingdings" w:hAnsi="Wingdings" w:hint="default"/>
+        <w:sz w:val="20"/>
+      </w:rPr>
+    </w:lvl>
+    <w:lvl w:ilvl="8" w:tentative="1">
+      <w:start w:val="1"/>
+      <w:numFmt w:val="bullet"/>
+      <w:lvlText w:val=""/>
+      <w:lvlJc w:val="left"/>
+      <w:pPr>
+        <w:tabs>
+          <w:tab w:val="num" w:pos="6480"/>
+        </w:tabs>
+        <w:ind w:left="6480" w:hanging="360"/>
+      </w:pPr>
+      <w:rPr>
+        <w:rFonts w:ascii="Wingdings" w:hAnsi="Wingdings" w:hint="default"/>
+        <w:sz w:val="20"/>
+      </w:rPr>
+    </w:lvl>
+  </w:abstractNum>
+  <w:abstractNum w:abstractNumId="4" w15:restartNumberingAfterBreak="0">
     <w:nsid w:val="5E4A7DE0"/>
     <w:multiLevelType w:val="multilevel"/>
     <w:tmpl w:val="A7B6A0EC"/>
@@ -1387,7 +1579,7 @@
       </w:rPr>
     </w:lvl>
   </w:abstractNum>
-  <w:abstractNum w:abstractNumId="4" w15:restartNumberingAfterBreak="0">
+  <w:abstractNum w:abstractNumId="5" w15:restartNumberingAfterBreak="0">
     <w:nsid w:val="6B457C11"/>
     <w:multiLevelType w:val="hybridMultilevel"/>
     <w:tmpl w:val="E11A27FE"/>
@@ -1473,7 +1665,7 @@
       </w:pPr>
     </w:lvl>
   </w:abstractNum>
-  <w:abstractNum w:abstractNumId="5" w15:restartNumberingAfterBreak="0">
+  <w:abstractNum w:abstractNumId="6" w15:restartNumberingAfterBreak="0">
     <w:nsid w:val="747452AA"/>
     <w:multiLevelType w:val="multilevel"/>
     <w:tmpl w:val="2BDCFF12"/>
@@ -1623,10 +1815,10 @@
     </w:lvl>
   </w:abstractNum>
   <w:num w:numId="1" w16cid:durableId="338118658">
-    <w:abstractNumId w:val="3"/>
+    <w:abstractNumId w:val="4"/>
   </w:num>
   <w:num w:numId="2" w16cid:durableId="229385197">
-    <w:abstractNumId w:val="4"/>
+    <w:abstractNumId w:val="5"/>
   </w:num>
   <w:num w:numId="3" w16cid:durableId="391854015">
     <w:abstractNumId w:val="1"/>
@@ -1635,10 +1827,13 @@
     <w:abstractNumId w:val="0"/>
   </w:num>
   <w:num w:numId="5" w16cid:durableId="128936723">
-    <w:abstractNumId w:val="5"/>
+    <w:abstractNumId w:val="6"/>
   </w:num>
   <w:num w:numId="6" w16cid:durableId="2708803">
     <w:abstractNumId w:val="2"/>
+  </w:num>
+  <w:num w:numId="7" w16cid:durableId="1435857367">
+    <w:abstractNumId w:val="3"/>
   </w:num>
 </w:numbering>
 </file>

</xml_diff>